<commit_message>
Updating Chapter 2 with Bicep and Terraform information.
</commit_message>
<xml_diff>
--- a/pandoc/temp/sample-reference.docx
+++ b/pandoc/temp/sample-reference.docx
@@ -1,6 +1,6 @@
 
 <file path=word/document.xml><?xml version="1.0" encoding="utf-8"?>
-<w:document xmlns:wpc="http://schemas.microsoft.com/office/word/2010/wordprocessingCanvas" xmlns:cx="http://schemas.microsoft.com/office/drawing/2014/chartex" xmlns:cx1="http://schemas.microsoft.com/office/drawing/2015/9/8/chartex" xmlns:cx2="http://schemas.microsoft.com/office/drawing/2015/10/21/chartex" xmlns:cx3="http://schemas.microsoft.com/office/drawing/2016/5/9/chartex" xmlns:cx4="http://schemas.microsoft.com/office/drawing/2016/5/10/chartex" xmlns:cx5="http://schemas.microsoft.com/office/drawing/2016/5/11/chartex" xmlns:cx6="http://schemas.microsoft.com/office/drawing/2016/5/12/chartex" xmlns:cx7="http://schemas.microsoft.com/office/drawing/2016/5/13/chartex" xmlns:cx8="http://schemas.microsoft.com/office/drawing/2016/5/14/chartex" xmlns:mc="http://schemas.openxmlformats.org/markup-compatibility/2006" xmlns:aink="http://schemas.microsoft.com/office/drawing/2016/ink" xmlns:am3d="http://schemas.microsoft.com/office/drawing/2017/model3d" xmlns:o="urn:schemas-microsoft-com:office:office" xmlns:r="http://schemas.openxmlformats.org/officeDocument/2006/relationships" xmlns:m="http://schemas.openxmlformats.org/officeDocument/2006/math" xmlns:v="urn:schemas-microsoft-com:vml" xmlns:wp14="http://schemas.microsoft.com/office/word/2010/wordprocessingDrawing" xmlns:wp="http://schemas.openxmlformats.org/drawingml/2006/wordprocessingDrawing" xmlns:w10="urn:schemas-microsoft-com:office:word" xmlns:w="http://schemas.openxmlformats.org/wordprocessingml/2006/main" xmlns:w14="http://schemas.microsoft.com/office/word/2010/wordml" xmlns:w15="http://schemas.microsoft.com/office/word/2012/wordml" xmlns:w16cid="http://schemas.microsoft.com/office/word/2016/wordml/cid" xmlns:w16se="http://schemas.microsoft.com/office/word/2015/wordml/symex" xmlns:wpg="http://schemas.microsoft.com/office/word/2010/wordprocessingGroup" xmlns:wpi="http://schemas.microsoft.com/office/word/2010/wordprocessingInk" xmlns:wne="http://schemas.microsoft.com/office/word/2006/wordml" xmlns:wps="http://schemas.microsoft.com/office/word/2010/wordprocessingShape" mc:Ignorable="w14 w15 w16se w16cid wp14">
+<w:document xmlns:wpc="http://schemas.microsoft.com/office/word/2010/wordprocessingCanvas" xmlns:cx="http://schemas.microsoft.com/office/drawing/2014/chartex" xmlns:cx1="http://schemas.microsoft.com/office/drawing/2015/9/8/chartex" xmlns:cx2="http://schemas.microsoft.com/office/drawing/2015/10/21/chartex" xmlns:cx3="http://schemas.microsoft.com/office/drawing/2016/5/9/chartex" xmlns:cx4="http://schemas.microsoft.com/office/drawing/2016/5/10/chartex" xmlns:cx5="http://schemas.microsoft.com/office/drawing/2016/5/11/chartex" xmlns:cx6="http://schemas.microsoft.com/office/drawing/2016/5/12/chartex" xmlns:cx7="http://schemas.microsoft.com/office/drawing/2016/5/13/chartex" xmlns:cx8="http://schemas.microsoft.com/office/drawing/2016/5/14/chartex" xmlns:mc="http://schemas.openxmlformats.org/markup-compatibility/2006" xmlns:aink="http://schemas.microsoft.com/office/drawing/2016/ink" xmlns:am3d="http://schemas.microsoft.com/office/drawing/2017/model3d" xmlns:o="urn:schemas-microsoft-com:office:office" xmlns:r="http://schemas.openxmlformats.org/officeDocument/2006/relationships" xmlns:m="http://schemas.openxmlformats.org/officeDocument/2006/math" xmlns:v="urn:schemas-microsoft-com:vml" xmlns:wp14="http://schemas.microsoft.com/office/word/2010/wordprocessingDrawing" xmlns:wp="http://schemas.openxmlformats.org/drawingml/2006/wordprocessingDrawing" xmlns:w10="urn:schemas-microsoft-com:office:word" xmlns:w="http://schemas.openxmlformats.org/wordprocessingml/2006/main" xmlns:w14="http://schemas.microsoft.com/office/word/2010/wordml" xmlns:w15="http://schemas.microsoft.com/office/word/2012/wordml" xmlns:w16cex="http://schemas.microsoft.com/office/word/2018/wordml/cex" xmlns:w16cid="http://schemas.microsoft.com/office/word/2016/wordml/cid" xmlns:w16="http://schemas.microsoft.com/office/word/2018/wordml" xmlns:w16sdtdh="http://schemas.microsoft.com/office/word/2020/wordml/sdtdatahash" xmlns:w16se="http://schemas.microsoft.com/office/word/2015/wordml/symex" xmlns:wpg="http://schemas.microsoft.com/office/word/2010/wordprocessingGroup" xmlns:wpi="http://schemas.microsoft.com/office/word/2010/wordprocessingInk" xmlns:wne="http://schemas.microsoft.com/office/word/2006/wordml" xmlns:wps="http://schemas.microsoft.com/office/word/2010/wordprocessingShape" mc:Ignorable="w14 w15 w16se w16cid w16 w16cex w16sdtdh wp14">
   <w:body>
     <w:p>
       <w:pPr>
@@ -13555,8 +13555,6 @@
           <w:r>
             <w:t>Contents</w:t>
           </w:r>
-          <w:bookmarkStart w:id="1" w:name="_GoBack"/>
-          <w:bookmarkEnd w:id="1"/>
         </w:p>
         <w:p>
           <w:pPr>
@@ -15749,20 +15747,19 @@
         <w:pStyle w:val="Heading1"/>
         <w:spacing w:after="0"/>
       </w:pPr>
-      <w:bookmarkStart w:id="2" w:name="_Toc23116395"/>
-      <w:r>
-        <w:lastRenderedPageBreak/>
+      <w:bookmarkStart w:id="1" w:name="_Toc23116395"/>
+      <w:r>
         <w:t>Introduction</w:t>
       </w:r>
-      <w:bookmarkEnd w:id="2"/>
+      <w:bookmarkEnd w:id="1"/>
     </w:p>
     <w:p>
       <w:pPr>
         <w:pStyle w:val="Heading2"/>
         <w:spacing w:before="0"/>
       </w:pPr>
+      <w:bookmarkStart w:id="2" w:name="_Toc23116396"/>
       <w:bookmarkStart w:id="3" w:name="_Toc445734438"/>
-      <w:bookmarkStart w:id="4" w:name="_Toc23116396"/>
       <w:r>
         <w:t>Getting</w:t>
       </w:r>
@@ -15781,7 +15778,7 @@
       <w:r>
         <w:t xml:space="preserve"> complicated</w:t>
       </w:r>
-      <w:bookmarkEnd w:id="4"/>
+      <w:bookmarkEnd w:id="2"/>
     </w:p>
     <w:p>
       <w:pPr>
@@ -16219,14 +16216,14 @@
       <w:pPr>
         <w:pStyle w:val="Heading2"/>
       </w:pPr>
-      <w:bookmarkStart w:id="5" w:name="_Toc23116397"/>
+      <w:bookmarkStart w:id="4" w:name="_Toc23116397"/>
       <w:r>
         <w:t xml:space="preserve">SQL Server Big Data Clusters </w:t>
       </w:r>
       <w:r>
         <w:t>unite relational and big data</w:t>
       </w:r>
-      <w:bookmarkEnd w:id="5"/>
+      <w:bookmarkEnd w:id="4"/>
       <w:r>
         <w:t xml:space="preserve"> </w:t>
       </w:r>
@@ -16367,7 +16364,6 @@
         <w:pStyle w:val="Quote"/>
       </w:pPr>
       <w:r>
-        <w:lastRenderedPageBreak/>
         <w:t xml:space="preserve">The release of SQL Server 2019 allows for the integration of Spark and HDFS </w:t>
       </w:r>
       <w:r>
@@ -16614,7 +16610,7 @@
       <w:pPr>
         <w:pStyle w:val="Heading1"/>
       </w:pPr>
-      <w:bookmarkStart w:id="6" w:name="_Toc23116398"/>
+      <w:bookmarkStart w:id="5" w:name="_Toc23116398"/>
       <w:r>
         <w:t xml:space="preserve">Big </w:t>
       </w:r>
@@ -16633,7 +16629,7 @@
       <w:r>
         <w:t>architecture</w:t>
       </w:r>
-      <w:bookmarkEnd w:id="6"/>
+      <w:bookmarkEnd w:id="5"/>
     </w:p>
     <w:p>
       <w:r>
@@ -16720,7 +16716,6 @@
         <w:rPr>
           <w:noProof/>
         </w:rPr>
-        <w:lastRenderedPageBreak/>
         <w:drawing>
           <wp:inline distT="0" distB="0" distL="0" distR="0" wp14:anchorId="7CDE9041" wp14:editId="35DBFBB9">
             <wp:extent cx="4038600" cy="3703812"/>
@@ -16856,7 +16851,7 @@
       <w:pPr>
         <w:pStyle w:val="Heading2"/>
       </w:pPr>
-      <w:bookmarkStart w:id="7" w:name="_Toc23116399"/>
+      <w:bookmarkStart w:id="6" w:name="_Toc23116399"/>
       <w:r>
         <w:t xml:space="preserve">Pools </w:t>
       </w:r>
@@ -16875,7 +16870,7 @@
       <w:r>
         <w:t>compute and storage scale-out</w:t>
       </w:r>
-      <w:bookmarkEnd w:id="7"/>
+      <w:bookmarkEnd w:id="6"/>
     </w:p>
     <w:p>
       <w:r>
@@ -17015,7 +17010,6 @@
         <w:pStyle w:val="ListParagraph"/>
       </w:pPr>
       <w:r>
-        <w:lastRenderedPageBreak/>
         <w:t xml:space="preserve">A </w:t>
       </w:r>
       <w:r>
@@ -17055,15 +17049,7 @@
         <w:t>master pool</w:t>
       </w:r>
       <w:r>
-        <w:t xml:space="preserve"> is a special, singleton pool of SQL Server pods that can be either a singleton SQL Server or a SQL Server deployed as multiple instances in an Always </w:t>
-      </w:r>
-      <w:proofErr w:type="gramStart"/>
-      <w:r>
-        <w:t>On</w:t>
-      </w:r>
-      <w:proofErr w:type="gramEnd"/>
-      <w:r>
-        <w:t xml:space="preserve"> Availability Group for high availability and read scale out</w:t>
+        <w:t xml:space="preserve"> is a special, singleton pool of SQL Server pods that can be either a singleton SQL Server or a SQL Server deployed as multiple instances in an Always On Availability Group for high availability and read scale out</w:t>
       </w:r>
       <w:r>
         <w:t xml:space="preserve">. </w:t>
@@ -17144,7 +17130,7 @@
       <w:pPr>
         <w:pStyle w:val="Heading1"/>
       </w:pPr>
-      <w:bookmarkStart w:id="8" w:name="_Toc23116400"/>
+      <w:bookmarkStart w:id="7" w:name="_Toc23116400"/>
       <w:r>
         <w:t xml:space="preserve">The benefits of </w:t>
       </w:r>
@@ -17153,102 +17139,163 @@
       </w:r>
       <w:r>
         <w:t>architecture</w:t>
+      </w:r>
+      <w:bookmarkEnd w:id="7"/>
+    </w:p>
+    <w:p>
+      <w:pPr>
+        <w:pStyle w:val="Heading2"/>
+        <w:spacing w:before="0"/>
+      </w:pPr>
+      <w:bookmarkStart w:id="8" w:name="_Toc23116401"/>
+      <w:r>
+        <w:t>Easy data integration</w:t>
       </w:r>
       <w:bookmarkEnd w:id="8"/>
     </w:p>
     <w:p>
+      <w:r>
+        <w:t xml:space="preserve">Through </w:t>
+      </w:r>
+      <w:r>
+        <w:t xml:space="preserve">the SQL Server </w:t>
+      </w:r>
+      <w:r>
+        <w:t xml:space="preserve">Big Data Clusters architecture, Microsoft has created a way for you to integrate, manage, and analyze all your data using the </w:t>
+      </w:r>
+      <w:r>
+        <w:t xml:space="preserve">preferred </w:t>
+      </w:r>
+      <w:r>
+        <w:t xml:space="preserve">skills and tools of your data engineers, data analysts, and </w:t>
+      </w:r>
+      <w:r>
+        <w:t>savvy business users</w:t>
+      </w:r>
+      <w:r>
+        <w:t xml:space="preserve">. </w:t>
+      </w:r>
+      <w:r>
+        <w:t xml:space="preserve">The value of the big data greatly increases when it is combined with the high-value data stored in SQL Server through reports, dashboards, and applications. </w:t>
+      </w:r>
+      <w:r>
+        <w:t xml:space="preserve">SQL Server 2019 Big Data Clusters </w:t>
+      </w:r>
+      <w:r>
+        <w:t>makes all your data available in one all one integrated system and accessible through big data tools or SQL Server tools</w:t>
+      </w:r>
+      <w:r>
+        <w:t xml:space="preserve">. </w:t>
+      </w:r>
+    </w:p>
+    <w:p>
       <w:pPr>
         <w:pStyle w:val="Heading2"/>
-        <w:spacing w:before="0"/>
-      </w:pPr>
-      <w:bookmarkStart w:id="9" w:name="_Toc23116401"/>
-      <w:r>
-        <w:t>Easy data integration</w:t>
+      </w:pPr>
+      <w:bookmarkStart w:id="9" w:name="_Toc23116402"/>
+      <w:r>
+        <w:t xml:space="preserve">Optimized and </w:t>
+      </w:r>
+      <w:r>
+        <w:t xml:space="preserve">enhanced </w:t>
+      </w:r>
+      <w:r>
+        <w:t>query performance</w:t>
       </w:r>
       <w:bookmarkEnd w:id="9"/>
     </w:p>
     <w:p>
       <w:r>
-        <w:t xml:space="preserve">Through </w:t>
-      </w:r>
-      <w:r>
-        <w:t xml:space="preserve">the SQL Server </w:t>
-      </w:r>
-      <w:r>
-        <w:t xml:space="preserve">Big Data Clusters architecture, Microsoft has created a way for you to integrate, manage, and analyze all your data using the </w:t>
-      </w:r>
-      <w:r>
-        <w:t xml:space="preserve">preferred </w:t>
-      </w:r>
-      <w:r>
-        <w:t xml:space="preserve">skills and tools of your data engineers, data analysts, and </w:t>
-      </w:r>
-      <w:r>
-        <w:t>savvy business users</w:t>
-      </w:r>
-      <w:r>
-        <w:t xml:space="preserve">. </w:t>
-      </w:r>
-      <w:r>
-        <w:t xml:space="preserve">The value of the big data greatly increases when it is combined with the high-value data stored in SQL Server through reports, dashboards, and applications. </w:t>
-      </w:r>
-      <w:r>
-        <w:t xml:space="preserve">SQL Server 2019 Big Data Clusters </w:t>
-      </w:r>
-      <w:r>
-        <w:t>makes all your data available in one all one integrated system and accessible through big data tools or SQL Server tools</w:t>
-      </w:r>
-      <w:r>
-        <w:t xml:space="preserve">. </w:t>
+        <w:t>In some data query scenarios, data virtualization across multiple data sources can be inherently slower than reading the data from a single system. To alleviate</w:t>
+      </w:r>
+      <w:r>
+        <w:t xml:space="preserve"> the </w:t>
+      </w:r>
+      <w:r>
+        <w:t>performance impact of virtualiz</w:t>
+      </w:r>
+      <w:r>
+        <w:t>ation</w:t>
+      </w:r>
+      <w:r>
+        <w:t xml:space="preserve">, PolyBase and SQL Server Big Data Clusters employ a variety of technology and techniques </w:t>
+      </w:r>
+      <w:r>
+        <w:t xml:space="preserve">that </w:t>
+      </w:r>
+      <w:r>
+        <w:t>parallelize and scale-out compute and cache data.</w:t>
       </w:r>
     </w:p>
     <w:p>
-      <w:pPr>
-        <w:pStyle w:val="Heading2"/>
-      </w:pPr>
-      <w:bookmarkStart w:id="10" w:name="_Toc23116402"/>
-      <w:r>
-        <w:t xml:space="preserve">Optimized and </w:t>
-      </w:r>
-      <w:r>
-        <w:t xml:space="preserve">enhanced </w:t>
-      </w:r>
-      <w:r>
-        <w:t>query performance</w:t>
-      </w:r>
-      <w:bookmarkEnd w:id="10"/>
+      <w:r>
+        <w:t xml:space="preserve">PolyBase optimizes performance by using push-down computation. Operations such as projections, predicates, aggregates, limits, and homogeneous joins are pushed to the source system to take advantage of the query optimizer in each of the source systems. Only the filtered results of these operations are returned to SQL Server, which improves performance by reducing the amount of data to transfer. </w:t>
+      </w:r>
     </w:p>
     <w:p>
       <w:r>
-        <w:t>In some data query scenarios, data virtualization across multiple data sources can be inherently slower than reading the data from a single system. To alleviate</w:t>
-      </w:r>
-      <w:r>
-        <w:t xml:space="preserve"> the </w:t>
-      </w:r>
-      <w:r>
-        <w:t>performance impact of virtualiz</w:t>
-      </w:r>
-      <w:r>
-        <w:t>ation</w:t>
-      </w:r>
-      <w:r>
-        <w:t xml:space="preserve">, PolyBase and SQL Server Big Data Clusters employ a variety of technology and techniques </w:t>
-      </w:r>
-      <w:r>
-        <w:t xml:space="preserve">that </w:t>
-      </w:r>
-      <w:r>
-        <w:t>parallelize and scale-out compute and cache data.</w:t>
+        <w:t xml:space="preserve">In </w:t>
+      </w:r>
+      <w:r>
+        <w:t>b</w:t>
+      </w:r>
+      <w:r>
+        <w:t xml:space="preserve">ig </w:t>
+      </w:r>
+      <w:r>
+        <w:t>d</w:t>
+      </w:r>
+      <w:r>
+        <w:t xml:space="preserve">ata </w:t>
+      </w:r>
+      <w:r>
+        <w:t>c</w:t>
+      </w:r>
+      <w:r>
+        <w:t>lusters, the SQL Server engine has gained the ability to natively read HDFS files, such as CSV and parquet files, by using SQL Server instances collocated on each of the HDFS data nodes to filter and aggregate data locally in parallel across all of the HDFS data nodes.</w:t>
       </w:r>
     </w:p>
     <w:p>
       <w:r>
-        <w:t xml:space="preserve">PolyBase optimizes performance by using push-down computation. Operations such as projections, predicates, aggregates, limits, and homogeneous joins are pushed to the source system to take advantage of the query optimizer in each of the source systems. Only the filtered results of these operations are returned to SQL Server, which improves performance by reducing the amount of data to transfer. </w:t>
+        <w:t xml:space="preserve">Performance of PolyBase queries in </w:t>
+      </w:r>
+      <w:r>
+        <w:t>b</w:t>
+      </w:r>
+      <w:r>
+        <w:t xml:space="preserve">ig data </w:t>
+      </w:r>
+      <w:r>
+        <w:t>c</w:t>
+      </w:r>
+      <w:r>
+        <w:t>lusters can be boosted by distributing the cross-partition aggregation and shuffling the filtered query results to “compute pools” comprised of multiple SQL Server instances that work together.</w:t>
+      </w:r>
+      <w:r>
+        <w:t xml:space="preserve"> Compute pools are similar to scale-out groups with Poly</w:t>
+      </w:r>
+      <w:r>
+        <w:t>B</w:t>
+      </w:r>
+      <w:r>
+        <w:t>ase in SQL Server on Windows.</w:t>
+      </w:r>
+      <w:r>
+        <w:t xml:space="preserve"> Unlike the scale-out groups of PolyBase in a SQL Server 2017 instance, a big data cluster can have a compute pool with up to eight SQL Server instances. Scale-out nodes in a SQL Server 2017 PolyBase scale-out group must be individually installed and configured, but compute pools with many SQL Server instances can be provisioned as containers on a Kubernetes cluster with a single command or API call in seconds.</w:t>
       </w:r>
     </w:p>
     <w:p>
       <w:r>
-        <w:t xml:space="preserve">In </w:t>
+        <w:t xml:space="preserve">Throughout the rest of </w:t>
+      </w:r>
+      <w:r>
+        <w:t>this white paper</w:t>
+      </w:r>
+      <w:r>
+        <w:t xml:space="preserve">, we’ll explore the </w:t>
+      </w:r>
+      <w:r>
+        <w:t xml:space="preserve">key scenarios for using </w:t>
       </w:r>
       <w:r>
         <w:t>b</w:t>
@@ -17266,124 +17313,62 @@
         <w:t>c</w:t>
       </w:r>
       <w:r>
-        <w:t>lusters, the SQL Server engine has gained the ability to natively read HDFS files, such as CSV and parquet files, by using SQL Server instances collocated on each of the HDFS data nodes to filter and aggregate data locally in parallel across all of the HDFS data nodes.</w:t>
+        <w:t>lusters</w:t>
+      </w:r>
+      <w:r>
+        <w:t xml:space="preserve"> and take </w:t>
+      </w:r>
+      <w:r>
+        <w:t xml:space="preserve">a </w:t>
+      </w:r>
+      <w:r>
+        <w:t xml:space="preserve">closer look at the new capabilities and enhancements </w:t>
+      </w:r>
+      <w:r>
+        <w:t xml:space="preserve">in </w:t>
+      </w:r>
+      <w:r>
+        <w:t xml:space="preserve">SQL Server 2019 that enable </w:t>
+      </w:r>
+      <w:r>
+        <w:t>big data</w:t>
+      </w:r>
+      <w:r>
+        <w:t xml:space="preserve">. </w:t>
       </w:r>
     </w:p>
     <w:p>
-      <w:r>
-        <w:t xml:space="preserve">Performance of PolyBase queries in </w:t>
-      </w:r>
-      <w:r>
-        <w:t>b</w:t>
-      </w:r>
-      <w:r>
-        <w:t xml:space="preserve">ig data </w:t>
-      </w:r>
-      <w:r>
-        <w:t>c</w:t>
-      </w:r>
-      <w:r>
-        <w:t>lusters can be boosted by distributing the cross-partition aggregation and shuffling the filtered query results to “compute pools” comprised of multiple SQL Server instances that work together.</w:t>
-      </w:r>
-      <w:r>
-        <w:t xml:space="preserve"> Compute pools are similar to scale-out groups with Poly</w:t>
-      </w:r>
-      <w:r>
-        <w:t>B</w:t>
-      </w:r>
-      <w:r>
-        <w:t>ase in SQL Server on Windows.</w:t>
-      </w:r>
-      <w:r>
-        <w:t xml:space="preserve"> Unlike the scale-out groups of PolyBase in a SQL Server 2017 instance, a big data cluster can have a compute pool with up to eight SQL Server instances. Scale-out nodes in a SQL Server 2017 PolyBase scale-out group must be individually installed and configured, but compute pools with many SQL Server instances can be provisioned as containers on a Kubernetes cluster with a single command or API call in seconds.</w:t>
+      <w:pPr>
+        <w:pStyle w:val="Heading1"/>
+      </w:pPr>
+      <w:bookmarkStart w:id="10" w:name="_Toc23116403"/>
+      <w:r>
+        <w:t xml:space="preserve">Scenarios </w:t>
+      </w:r>
+      <w:r>
+        <w:t>enabled</w:t>
+      </w:r>
+      <w:r>
+        <w:t xml:space="preserve"> by SQL Server Big Data Clusters</w:t>
+      </w:r>
+      <w:bookmarkEnd w:id="10"/>
+      <w:r>
+        <w:t xml:space="preserve"> </w:t>
       </w:r>
     </w:p>
     <w:p>
-      <w:r>
-        <w:t xml:space="preserve">Throughout the rest of </w:t>
-      </w:r>
-      <w:r>
-        <w:t>this white paper</w:t>
-      </w:r>
-      <w:r>
-        <w:t xml:space="preserve">, we’ll explore the </w:t>
-      </w:r>
-      <w:r>
-        <w:t xml:space="preserve">key scenarios for using </w:t>
-      </w:r>
-      <w:r>
-        <w:t>b</w:t>
-      </w:r>
-      <w:r>
-        <w:t xml:space="preserve">ig </w:t>
-      </w:r>
-      <w:r>
-        <w:t>d</w:t>
-      </w:r>
-      <w:r>
-        <w:t xml:space="preserve">ata </w:t>
-      </w:r>
-      <w:r>
-        <w:t>c</w:t>
-      </w:r>
-      <w:r>
-        <w:t>lusters</w:t>
-      </w:r>
-      <w:r>
-        <w:t xml:space="preserve"> and take </w:t>
-      </w:r>
-      <w:r>
-        <w:t xml:space="preserve">a </w:t>
-      </w:r>
-      <w:r>
-        <w:t xml:space="preserve">closer look at the new capabilities and enhancements </w:t>
-      </w:r>
-      <w:r>
-        <w:t xml:space="preserve">in </w:t>
-      </w:r>
-      <w:r>
-        <w:t xml:space="preserve">SQL Server 2019 that enable </w:t>
-      </w:r>
-      <w:r>
-        <w:t>big data</w:t>
-      </w:r>
-      <w:r>
-        <w:t xml:space="preserve">. </w:t>
-      </w:r>
-    </w:p>
-    <w:p>
-      <w:pPr>
-        <w:pStyle w:val="Heading1"/>
-      </w:pPr>
-      <w:bookmarkStart w:id="11" w:name="_Toc23116403"/>
-      <w:r>
-        <w:lastRenderedPageBreak/>
-        <w:t xml:space="preserve">Scenarios </w:t>
-      </w:r>
-      <w:r>
-        <w:t>enabled</w:t>
-      </w:r>
-      <w:r>
-        <w:t xml:space="preserve"> by SQL Server Big Data Clusters</w:t>
-      </w:r>
-      <w:bookmarkEnd w:id="11"/>
-      <w:r>
-        <w:t xml:space="preserve"> </w:t>
-      </w:r>
-    </w:p>
-    <w:p>
       <w:pPr>
         <w:pStyle w:val="Heading2"/>
         <w:spacing w:before="0"/>
       </w:pPr>
-      <w:bookmarkStart w:id="12" w:name="_Toc23116404"/>
+      <w:bookmarkStart w:id="11" w:name="_Toc23116404"/>
       <w:r>
         <w:t>Data virt</w:t>
       </w:r>
       <w:r>
         <w:t>ualization</w:t>
       </w:r>
-      <w:bookmarkEnd w:id="12"/>
+      <w:bookmarkEnd w:id="11"/>
       <w:r>
         <w:t xml:space="preserve"> </w:t>
       </w:r>
@@ -17570,7 +17555,7 @@
       <w:pPr>
         <w:pStyle w:val="Heading3"/>
       </w:pPr>
-      <w:bookmarkStart w:id="13" w:name="_Toc23116405"/>
+      <w:bookmarkStart w:id="12" w:name="_Toc23116405"/>
       <w:r>
         <w:t xml:space="preserve">Big </w:t>
       </w:r>
@@ -17586,7 +17571,7 @@
       <w:r>
         <w:t>lusters integrate structured and unstructured data</w:t>
       </w:r>
-      <w:bookmarkEnd w:id="13"/>
+      <w:bookmarkEnd w:id="12"/>
     </w:p>
     <w:p>
       <w:r>
@@ -17682,11 +17667,7 @@
         <w:t xml:space="preserve"> </w:t>
       </w:r>
       <w:r>
-        <w:t xml:space="preserve">file systems such as HortonWorks, Cloudera, and Azure Blob Storage by using T-SQL to define an external table to represent HDFS data in SQL Server. Users or applications can run T-SQL queries that reference the external table as if it were a normal SQL Server table. When </w:t>
-      </w:r>
-      <w:r>
-        <w:lastRenderedPageBreak/>
-        <w:t>the query is executed, data from the external data source is retrieved</w:t>
+        <w:t>file systems such as HortonWorks, Cloudera, and Azure Blob Storage by using T-SQL to define an external table to represent HDFS data in SQL Server. Users or applications can run T-SQL queries that reference the external table as if it were a normal SQL Server table. When the query is executed, data from the external data source is retrieved</w:t>
       </w:r>
       <w:r>
         <w:t xml:space="preserve"> </w:t>
@@ -17851,12 +17832,12 @@
       <w:pPr>
         <w:pStyle w:val="Heading2"/>
       </w:pPr>
-      <w:bookmarkStart w:id="14" w:name="_Toc23116406"/>
+      <w:bookmarkStart w:id="13" w:name="_Toc23116406"/>
       <w:bookmarkEnd w:id="3"/>
       <w:r>
         <w:t>Scale-out data marts</w:t>
       </w:r>
-      <w:bookmarkEnd w:id="14"/>
+      <w:bookmarkEnd w:id="13"/>
     </w:p>
     <w:p>
       <w:pPr>
@@ -17913,7 +17894,6 @@
         <w:rPr>
           <w:noProof/>
         </w:rPr>
-        <w:lastRenderedPageBreak/>
         <w:drawing>
           <wp:inline distT="0" distB="0" distL="0" distR="0" wp14:anchorId="1A1A649D" wp14:editId="77C7FCA0">
             <wp:extent cx="2777544" cy="2730065"/>
@@ -17970,11 +17950,11 @@
       <w:pPr>
         <w:pStyle w:val="Heading2"/>
       </w:pPr>
-      <w:bookmarkStart w:id="15" w:name="_Toc23116407"/>
+      <w:bookmarkStart w:id="14" w:name="_Toc23116407"/>
       <w:r>
         <w:t>A shared data lake</w:t>
       </w:r>
-      <w:bookmarkEnd w:id="15"/>
+      <w:bookmarkEnd w:id="14"/>
     </w:p>
     <w:p>
       <w:pPr>
@@ -18109,16 +18089,15 @@
         <w:t>SQL Server and Spark are deployed together with HDFS creating a shared data lake</w:t>
       </w:r>
     </w:p>
+    <w:bookmarkStart w:id="15" w:name="_Toc23116408"/>
     <w:p>
       <w:pPr>
         <w:pStyle w:val="Heading2"/>
       </w:pPr>
-      <w:bookmarkStart w:id="16" w:name="_Toc23116408"/>
       <w:r>
         <w:rPr>
           <w:noProof/>
         </w:rPr>
-        <w:lastRenderedPageBreak/>
         <mc:AlternateContent>
           <mc:Choice Requires="wps">
             <w:drawing>
@@ -18299,7 +18278,7 @@
       <w:r>
         <w:t>AI and machine learning</w:t>
       </w:r>
-      <w:bookmarkEnd w:id="16"/>
+      <w:bookmarkEnd w:id="15"/>
     </w:p>
     <w:p>
       <w:r>
@@ -18827,7 +18806,6 @@
           <w:b/>
           <w:bCs/>
         </w:rPr>
-        <w:lastRenderedPageBreak/>
         <w:t xml:space="preserve">Prep and </w:t>
       </w:r>
       <w:r>
@@ -19019,11 +18997,11 @@
       <w:pPr>
         <w:pStyle w:val="Heading1"/>
       </w:pPr>
-      <w:bookmarkStart w:id="17" w:name="_Toc23116409"/>
+      <w:bookmarkStart w:id="16" w:name="_Toc23116409"/>
       <w:r>
         <w:t>New tools and services complement the AI/ML platform</w:t>
       </w:r>
-      <w:bookmarkEnd w:id="17"/>
+      <w:bookmarkEnd w:id="16"/>
       <w:r>
         <w:t xml:space="preserve"> </w:t>
       </w:r>
@@ -19033,7 +19011,7 @@
         <w:pStyle w:val="Heading2"/>
         <w:spacing w:before="0"/>
       </w:pPr>
-      <w:bookmarkStart w:id="18" w:name="_Toc23116410"/>
+      <w:bookmarkStart w:id="17" w:name="_Toc23116410"/>
       <w:r>
         <w:t>A unified analytics experience</w:t>
       </w:r>
@@ -19043,7 +19021,7 @@
       <w:r>
         <w:t>provided by Azure Data Studio</w:t>
       </w:r>
-      <w:bookmarkEnd w:id="18"/>
+      <w:bookmarkEnd w:id="17"/>
     </w:p>
     <w:p>
       <w:r>
@@ -19100,15 +19078,7 @@
         <w:t xml:space="preserve"> to ingest, store and prep, and train the data to produce models. </w:t>
       </w:r>
       <w:r>
-        <w:t xml:space="preserve">The experience is built on Jupyter, enabling data scientists and engineers to write Python, R, or Scala code with </w:t>
-      </w:r>
-      <w:proofErr w:type="spellStart"/>
-      <w:r>
-        <w:t>Intellisense</w:t>
-      </w:r>
-      <w:proofErr w:type="spellEnd"/>
-      <w:r>
-        <w:t xml:space="preserve"> and syntax highlighting before submitting the code as Spark jobs and viewing the results inline. </w:t>
+        <w:t xml:space="preserve">The experience is built on Jupyter, enabling data scientists and engineers to write Python, R, or Scala code with Intellisense and syntax highlighting before submitting the code as Spark jobs and viewing the results inline. </w:t>
       </w:r>
     </w:p>
     <w:p>
@@ -19177,15 +19147,7 @@
     </w:p>
     <w:p>
       <w:r>
-        <w:t xml:space="preserve">Spark developers are also able to submit jobs as .jar files in the cluster and Spark applications from their common development environments in </w:t>
-      </w:r>
-      <w:proofErr w:type="spellStart"/>
-      <w:r>
-        <w:t>VSCode</w:t>
-      </w:r>
-      <w:proofErr w:type="spellEnd"/>
-      <w:r>
-        <w:t xml:space="preserve"> as well as Intelli</w:t>
+        <w:t>Spark developers are also able to submit jobs as .jar files in the cluster and Spark applications from their common development environments in VSCode as well as Intelli</w:t>
       </w:r>
       <w:r>
         <w:t>J</w:t>
@@ -19198,50 +19160,272 @@
       <w:pPr>
         <w:pStyle w:val="Heading2"/>
       </w:pPr>
-      <w:bookmarkStart w:id="19" w:name="_Toc23116411"/>
+      <w:bookmarkStart w:id="18" w:name="_Toc23116411"/>
       <w:r>
         <w:t>Machine learning model building with Notebooks</w:t>
+      </w:r>
+      <w:bookmarkEnd w:id="18"/>
+    </w:p>
+    <w:p>
+      <w:r>
+        <w:t>D</w:t>
+      </w:r>
+      <w:r>
+        <w:t xml:space="preserve">ata scientists </w:t>
+      </w:r>
+      <w:r>
+        <w:t xml:space="preserve">can </w:t>
+      </w:r>
+      <w:r>
+        <w:t xml:space="preserve">download and install a set of packages </w:t>
+      </w:r>
+      <w:r>
+        <w:t xml:space="preserve">in Notebooks, </w:t>
+      </w:r>
+      <w:r>
+        <w:t xml:space="preserve">which can make it easier for users to perform complex tasks without rewriting many lines of code. </w:t>
+      </w:r>
+      <w:r>
+        <w:t>With SQL Server Big Data Clusters, you</w:t>
+      </w:r>
+      <w:r>
+        <w:t xml:space="preserve"> can install any of the PyP</w:t>
+      </w:r>
+      <w:r>
+        <w:t>I</w:t>
+      </w:r>
+      <w:r>
+        <w:t xml:space="preserve"> packages locally to build </w:t>
+      </w:r>
+      <w:r>
+        <w:t xml:space="preserve">your own </w:t>
+      </w:r>
+      <w:r>
+        <w:t>m</w:t>
+      </w:r>
+      <w:r>
+        <w:t xml:space="preserve">achine </w:t>
+      </w:r>
+      <w:r>
+        <w:t>l</w:t>
+      </w:r>
+      <w:r>
+        <w:t>earning model</w:t>
+      </w:r>
+      <w:r>
+        <w:t xml:space="preserve">s. </w:t>
+      </w:r>
+      <w:r>
+        <w:t xml:space="preserve">To </w:t>
+      </w:r>
+      <w:r>
+        <w:t>submit the job against the cluster</w:t>
+      </w:r>
+      <w:r>
+        <w:t>,</w:t>
+      </w:r>
+      <w:r>
+        <w:t xml:space="preserve"> </w:t>
+      </w:r>
+      <w:r>
+        <w:t xml:space="preserve">you </w:t>
+      </w:r>
+      <w:r>
+        <w:t>can install the packages through the Spark context</w:t>
+      </w:r>
+      <w:r>
+        <w:t xml:space="preserve"> or </w:t>
+      </w:r>
+      <w:r>
+        <w:t>inside SQL Server</w:t>
+      </w:r>
+      <w:r>
+        <w:t xml:space="preserve"> using </w:t>
+      </w:r>
+      <w:r>
+        <w:t>sqlmlutils</w:t>
+      </w:r>
+      <w:r>
+        <w:t xml:space="preserve">, </w:t>
+      </w:r>
+      <w:r>
+        <w:t>which is designed to help users interact with SQL databases (SQL Server and Azure SQL Database) and execute R or Python code in SQL from an R/Python client.</w:t>
+      </w:r>
+    </w:p>
+    <w:p>
+      <w:r>
+        <w:t>N</w:t>
+      </w:r>
+      <w:r>
+        <w:t xml:space="preserve">ative support for Jupyter Books provides a collection of Jupyter Notebooks and Markdown files. </w:t>
+      </w:r>
+      <w:r>
+        <w:t>S</w:t>
+      </w:r>
+      <w:r>
+        <w:t xml:space="preserve">upported Jupyter books </w:t>
+      </w:r>
+      <w:r>
+        <w:t xml:space="preserve">can </w:t>
+      </w:r>
+      <w:r>
+        <w:t>hel</w:t>
+      </w:r>
+      <w:r>
+        <w:t>p</w:t>
+      </w:r>
+      <w:r>
+        <w:t xml:space="preserve"> </w:t>
+      </w:r>
+      <w:r>
+        <w:t xml:space="preserve">you </w:t>
+      </w:r>
+      <w:r>
+        <w:t xml:space="preserve">accomplish </w:t>
+      </w:r>
+      <w:r>
+        <w:t>tasks and solve</w:t>
+      </w:r>
+      <w:r>
+        <w:t xml:space="preserve"> </w:t>
+      </w:r>
+      <w:r>
+        <w:t>d</w:t>
+      </w:r>
+      <w:r>
+        <w:t xml:space="preserve">ata </w:t>
+      </w:r>
+      <w:r>
+        <w:t>s</w:t>
+      </w:r>
+      <w:r>
+        <w:t>cience problems focused on industry verticals</w:t>
+      </w:r>
+      <w:r>
+        <w:t>,</w:t>
+      </w:r>
+      <w:r>
+        <w:t xml:space="preserve"> such as </w:t>
+      </w:r>
+      <w:r>
+        <w:t>r</w:t>
+      </w:r>
+      <w:r>
+        <w:t xml:space="preserve">etail, </w:t>
+      </w:r>
+      <w:r>
+        <w:t>f</w:t>
+      </w:r>
+      <w:r>
+        <w:t xml:space="preserve">inance, </w:t>
+      </w:r>
+      <w:r>
+        <w:t>h</w:t>
+      </w:r>
+      <w:r>
+        <w:t xml:space="preserve">ealthcare, </w:t>
+      </w:r>
+      <w:r>
+        <w:t>p</w:t>
+      </w:r>
+      <w:r>
+        <w:t xml:space="preserve">ublic </w:t>
+      </w:r>
+      <w:r>
+        <w:t>s</w:t>
+      </w:r>
+      <w:r>
+        <w:t xml:space="preserve">ector, </w:t>
+      </w:r>
+      <w:r>
+        <w:t>m</w:t>
+      </w:r>
+      <w:r>
+        <w:t>anufacturing</w:t>
+      </w:r>
+      <w:r>
+        <w:t>,</w:t>
+      </w:r>
+      <w:r>
+        <w:t xml:space="preserve"> and </w:t>
+      </w:r>
+      <w:r>
+        <w:t>a</w:t>
+      </w:r>
+      <w:r>
+        <w:t>griculture.</w:t>
+      </w:r>
+    </w:p>
+    <w:p>
+      <w:pPr>
+        <w:pStyle w:val="Heading2"/>
+      </w:pPr>
+      <w:bookmarkStart w:id="19" w:name="_Toc23116412"/>
+      <w:r>
+        <w:t xml:space="preserve">Model lifecycle management with </w:t>
+      </w:r>
+      <w:r>
+        <w:t>MLFlow</w:t>
+      </w:r>
+      <w:r>
+        <w:t xml:space="preserve"> and SQL Server</w:t>
       </w:r>
       <w:bookmarkEnd w:id="19"/>
     </w:p>
     <w:p>
       <w:r>
-        <w:t>D</w:t>
-      </w:r>
-      <w:r>
-        <w:t xml:space="preserve">ata scientists </w:t>
-      </w:r>
-      <w:r>
-        <w:t xml:space="preserve">can </w:t>
-      </w:r>
-      <w:r>
-        <w:t xml:space="preserve">download and install a set of packages </w:t>
-      </w:r>
-      <w:r>
-        <w:t xml:space="preserve">in Notebooks, </w:t>
-      </w:r>
-      <w:r>
-        <w:t xml:space="preserve">which can make it easier for users to perform complex tasks without rewriting many lines of code. </w:t>
-      </w:r>
-      <w:r>
-        <w:t>With SQL Server Big Data Clusters, you</w:t>
-      </w:r>
-      <w:r>
-        <w:t xml:space="preserve"> can install any of the </w:t>
-      </w:r>
-      <w:proofErr w:type="spellStart"/>
-      <w:r>
-        <w:t>PyP</w:t>
-      </w:r>
-      <w:r>
-        <w:t>I</w:t>
-      </w:r>
-      <w:proofErr w:type="spellEnd"/>
-      <w:r>
-        <w:t xml:space="preserve"> packages locally to build </w:t>
-      </w:r>
-      <w:r>
-        <w:t xml:space="preserve">your own </w:t>
+        <w:t xml:space="preserve">Analytical models must be trained, compared, and monitored before deploying into production. </w:t>
+      </w:r>
+      <w:r>
+        <w:t xml:space="preserve">Once </w:t>
+      </w:r>
+      <w:r>
+        <w:t>d</w:t>
+      </w:r>
+      <w:r>
+        <w:t>ata scientist</w:t>
+      </w:r>
+      <w:r>
+        <w:t>s</w:t>
+      </w:r>
+      <w:r>
+        <w:t xml:space="preserve">, </w:t>
+      </w:r>
+      <w:r>
+        <w:t>d</w:t>
+      </w:r>
+      <w:r>
+        <w:t xml:space="preserve">ata </w:t>
+      </w:r>
+      <w:r>
+        <w:t>e</w:t>
+      </w:r>
+      <w:r>
+        <w:t xml:space="preserve">ngineers, </w:t>
+      </w:r>
+      <w:r>
+        <w:t>b</w:t>
+      </w:r>
+      <w:r>
+        <w:t>usiness analyst</w:t>
+      </w:r>
+      <w:r>
+        <w:t>s,</w:t>
+      </w:r>
+      <w:r>
+        <w:t xml:space="preserve"> </w:t>
+      </w:r>
+      <w:r>
+        <w:t>and m</w:t>
+      </w:r>
+      <w:r>
+        <w:t xml:space="preserve">achine learning </w:t>
+      </w:r>
+      <w:r>
+        <w:t>engineers</w:t>
+      </w:r>
+      <w:r>
+        <w:t xml:space="preserve"> have successfully built their </w:t>
       </w:r>
       <w:r>
         <w:t>m</w:t>
@@ -19253,327 +19437,88 @@
         <w:t>l</w:t>
       </w:r>
       <w:r>
-        <w:t>earning model</w:t>
-      </w:r>
-      <w:r>
-        <w:t xml:space="preserve">s. </w:t>
-      </w:r>
-      <w:r>
-        <w:t xml:space="preserve">To </w:t>
-      </w:r>
-      <w:r>
-        <w:t>submit the job against the cluster</w:t>
-      </w:r>
-      <w:r>
-        <w:t>,</w:t>
+        <w:t xml:space="preserve">earning </w:t>
+      </w:r>
+      <w:r>
+        <w:t>m</w:t>
+      </w:r>
+      <w:r>
+        <w:t>odels, they need model management</w:t>
+      </w:r>
+      <w:r>
+        <w:t xml:space="preserve">—a </w:t>
+      </w:r>
+      <w:r>
+        <w:t>system that manages and orchestrates the entire lifecycle of machine learning models</w:t>
+      </w:r>
+      <w:r>
+        <w:t xml:space="preserve"> to accelerate </w:t>
+      </w:r>
+      <w:r>
+        <w:t>operationaliz</w:t>
+      </w:r>
+      <w:r>
+        <w:t>ation.</w:t>
       </w:r>
       <w:r>
         <w:t xml:space="preserve"> </w:t>
-      </w:r>
-      <w:r>
-        <w:t xml:space="preserve">you </w:t>
-      </w:r>
-      <w:r>
-        <w:t>can install the packages through the Spark context</w:t>
-      </w:r>
-      <w:r>
-        <w:t xml:space="preserve"> or </w:t>
-      </w:r>
-      <w:r>
-        <w:t>inside SQL Server</w:t>
-      </w:r>
-      <w:r>
-        <w:t xml:space="preserve"> using </w:t>
-      </w:r>
-      <w:proofErr w:type="spellStart"/>
-      <w:r>
-        <w:t>sqlmlutils</w:t>
-      </w:r>
-      <w:proofErr w:type="spellEnd"/>
-      <w:r>
-        <w:t xml:space="preserve">, </w:t>
-      </w:r>
-      <w:r>
-        <w:t xml:space="preserve">which is designed to </w:t>
-      </w:r>
-      <w:r>
-        <w:lastRenderedPageBreak/>
-        <w:t>help users interact with SQL databases (SQL Server and Azure SQL Database) and execute R or Python code in SQL from an R/Python client.</w:t>
       </w:r>
     </w:p>
     <w:p>
       <w:r>
-        <w:t>N</w:t>
-      </w:r>
-      <w:r>
-        <w:t xml:space="preserve">ative support for Jupyter Books provides a collection of Jupyter Notebooks and Markdown files. </w:t>
-      </w:r>
-      <w:r>
-        <w:t>S</w:t>
-      </w:r>
-      <w:r>
-        <w:t xml:space="preserve">upported Jupyter books </w:t>
-      </w:r>
-      <w:r>
-        <w:t xml:space="preserve">can </w:t>
-      </w:r>
-      <w:r>
-        <w:t>hel</w:t>
-      </w:r>
-      <w:r>
-        <w:t>p</w:t>
+        <w:t>MLFlow</w:t>
+      </w:r>
+      <w:r>
+        <w:t xml:space="preserve">, an </w:t>
+      </w:r>
+      <w:r>
+        <w:t>open source platform</w:t>
+      </w:r>
+      <w:r>
+        <w:t>,</w:t>
+      </w:r>
+      <w:r>
+        <w:t xml:space="preserve"> manage</w:t>
+      </w:r>
+      <w:r>
+        <w:t>s</w:t>
+      </w:r>
+      <w:r>
+        <w:t xml:space="preserve"> the </w:t>
+      </w:r>
+      <w:r>
+        <w:t>machine</w:t>
+      </w:r>
+      <w:r>
+        <w:t xml:space="preserve"> lifecycle</w:t>
+      </w:r>
+      <w:r>
+        <w:t xml:space="preserve"> in SQL Server 2019</w:t>
+      </w:r>
+      <w:r>
+        <w:t>, including experimentation, reproducibility</w:t>
+      </w:r>
+      <w:r>
+        <w:t>,</w:t>
+      </w:r>
+      <w:r>
+        <w:t xml:space="preserve"> and deployment.</w:t>
       </w:r>
       <w:r>
         <w:t xml:space="preserve"> </w:t>
       </w:r>
       <w:r>
-        <w:t xml:space="preserve">you </w:t>
-      </w:r>
-      <w:r>
-        <w:t xml:space="preserve">accomplish </w:t>
-      </w:r>
-      <w:r>
-        <w:t>tasks and solve</w:t>
-      </w:r>
-      <w:r>
-        <w:t xml:space="preserve"> </w:t>
-      </w:r>
-      <w:r>
-        <w:t>d</w:t>
-      </w:r>
-      <w:r>
-        <w:t xml:space="preserve">ata </w:t>
-      </w:r>
-      <w:r>
-        <w:t>s</w:t>
-      </w:r>
-      <w:r>
-        <w:t>cience problems focused on industry verticals</w:t>
-      </w:r>
-      <w:r>
-        <w:t>,</w:t>
-      </w:r>
-      <w:r>
-        <w:t xml:space="preserve"> such as </w:t>
-      </w:r>
-      <w:r>
-        <w:t>r</w:t>
-      </w:r>
-      <w:r>
-        <w:t xml:space="preserve">etail, </w:t>
-      </w:r>
-      <w:r>
-        <w:t>f</w:t>
-      </w:r>
-      <w:r>
-        <w:t xml:space="preserve">inance, </w:t>
-      </w:r>
-      <w:r>
-        <w:t>h</w:t>
-      </w:r>
-      <w:r>
-        <w:t xml:space="preserve">ealthcare, </w:t>
-      </w:r>
-      <w:r>
-        <w:t>p</w:t>
-      </w:r>
-      <w:r>
-        <w:t xml:space="preserve">ublic </w:t>
-      </w:r>
-      <w:r>
-        <w:t>s</w:t>
-      </w:r>
-      <w:r>
-        <w:t xml:space="preserve">ector, </w:t>
-      </w:r>
-      <w:r>
-        <w:t>m</w:t>
-      </w:r>
-      <w:r>
-        <w:t>anufacturing</w:t>
-      </w:r>
-      <w:r>
-        <w:t>,</w:t>
-      </w:r>
-      <w:r>
-        <w:t xml:space="preserve"> and </w:t>
-      </w:r>
-      <w:r>
-        <w:t>a</w:t>
-      </w:r>
-      <w:r>
-        <w:t>griculture.</w:t>
-      </w:r>
-    </w:p>
-    <w:p>
-      <w:pPr>
-        <w:pStyle w:val="Heading2"/>
-      </w:pPr>
-      <w:bookmarkStart w:id="20" w:name="_Toc23116412"/>
-      <w:r>
-        <w:t xml:space="preserve">Model lifecycle management with </w:t>
-      </w:r>
-      <w:proofErr w:type="spellStart"/>
+        <w:t>One of the features</w:t>
+      </w:r>
+      <w:r>
+        <w:t xml:space="preserve"> Microsoft has</w:t>
+      </w:r>
+      <w:r>
+        <w:t xml:space="preserve"> introduced into </w:t>
+      </w:r>
       <w:r>
         <w:t>MLFlow</w:t>
       </w:r>
-      <w:proofErr w:type="spellEnd"/>
-      <w:r>
-        <w:t xml:space="preserve"> and SQL Server</w:t>
-      </w:r>
-      <w:bookmarkEnd w:id="20"/>
-    </w:p>
-    <w:p>
-      <w:r>
-        <w:t xml:space="preserve">Analytical models must be trained, compared, and monitored before deploying into production. </w:t>
-      </w:r>
-      <w:r>
-        <w:t xml:space="preserve">Once </w:t>
-      </w:r>
-      <w:r>
-        <w:t>d</w:t>
-      </w:r>
-      <w:r>
-        <w:t>ata scientist</w:t>
-      </w:r>
-      <w:r>
-        <w:t>s</w:t>
-      </w:r>
-      <w:r>
-        <w:t xml:space="preserve">, </w:t>
-      </w:r>
-      <w:r>
-        <w:t>d</w:t>
-      </w:r>
-      <w:r>
-        <w:t xml:space="preserve">ata </w:t>
-      </w:r>
-      <w:r>
-        <w:t>e</w:t>
-      </w:r>
-      <w:r>
-        <w:t xml:space="preserve">ngineers, </w:t>
-      </w:r>
-      <w:r>
-        <w:t>b</w:t>
-      </w:r>
-      <w:r>
-        <w:t>usiness analyst</w:t>
-      </w:r>
-      <w:r>
-        <w:t>s,</w:t>
-      </w:r>
-      <w:r>
-        <w:t xml:space="preserve"> </w:t>
-      </w:r>
-      <w:r>
-        <w:t>and m</w:t>
-      </w:r>
-      <w:r>
-        <w:t xml:space="preserve">achine learning </w:t>
-      </w:r>
-      <w:r>
-        <w:t>engineers</w:t>
-      </w:r>
-      <w:r>
-        <w:t xml:space="preserve"> have successfully built their </w:t>
-      </w:r>
-      <w:r>
-        <w:t>m</w:t>
-      </w:r>
-      <w:r>
-        <w:t xml:space="preserve">achine </w:t>
-      </w:r>
-      <w:r>
-        <w:t>l</w:t>
-      </w:r>
-      <w:r>
-        <w:t xml:space="preserve">earning </w:t>
-      </w:r>
-      <w:r>
-        <w:t>m</w:t>
-      </w:r>
-      <w:r>
-        <w:t>odels, they need model management</w:t>
-      </w:r>
-      <w:r>
-        <w:t xml:space="preserve">—a </w:t>
-      </w:r>
-      <w:r>
-        <w:t>system that manages and orchestrates the entire lifecycle of machine learning models</w:t>
-      </w:r>
-      <w:r>
-        <w:t xml:space="preserve"> to accelerate </w:t>
-      </w:r>
-      <w:r>
-        <w:t>operationaliz</w:t>
-      </w:r>
-      <w:r>
-        <w:t>ation.</w:t>
-      </w:r>
-      <w:r>
-        <w:t xml:space="preserve"> </w:t>
-      </w:r>
-    </w:p>
-    <w:p>
-      <w:proofErr w:type="spellStart"/>
-      <w:r>
-        <w:t>MLFlow</w:t>
-      </w:r>
-      <w:proofErr w:type="spellEnd"/>
-      <w:r>
-        <w:t xml:space="preserve">, an </w:t>
-      </w:r>
-      <w:r>
-        <w:t>open source platform</w:t>
-      </w:r>
-      <w:r>
-        <w:t>,</w:t>
-      </w:r>
-      <w:r>
-        <w:t xml:space="preserve"> manage</w:t>
-      </w:r>
-      <w:r>
-        <w:t>s</w:t>
-      </w:r>
-      <w:r>
-        <w:t xml:space="preserve"> the </w:t>
-      </w:r>
-      <w:r>
-        <w:t>machine</w:t>
-      </w:r>
-      <w:r>
-        <w:t xml:space="preserve"> lifecycle</w:t>
-      </w:r>
-      <w:r>
-        <w:t xml:space="preserve"> in SQL Server 2019</w:t>
-      </w:r>
-      <w:r>
-        <w:t>, including experimentation, reproducibility</w:t>
-      </w:r>
-      <w:r>
-        <w:t>,</w:t>
-      </w:r>
-      <w:r>
-        <w:t xml:space="preserve"> and deployment.</w:t>
-      </w:r>
-      <w:r>
-        <w:t xml:space="preserve"> </w:t>
-      </w:r>
-      <w:r>
-        <w:t>One of the features</w:t>
-      </w:r>
-      <w:r>
-        <w:t xml:space="preserve"> Microsoft has</w:t>
-      </w:r>
-      <w:r>
-        <w:t xml:space="preserve"> introduced into </w:t>
-      </w:r>
-      <w:proofErr w:type="spellStart"/>
-      <w:r>
-        <w:t>MLFlow</w:t>
-      </w:r>
-      <w:proofErr w:type="spellEnd"/>
       <w:r>
         <w:t xml:space="preserve"> is the ability to store models into backend SQL Server as the model artifact store. </w:t>
       </w:r>
@@ -19708,11 +19653,9 @@
       <w:r>
         <w:t xml:space="preserve"> </w:t>
       </w:r>
-      <w:proofErr w:type="spellStart"/>
       <w:r>
         <w:t>varbinary</w:t>
       </w:r>
-      <w:proofErr w:type="spellEnd"/>
       <w:r>
         <w:t xml:space="preserve"> objects</w:t>
       </w:r>
@@ -19763,11 +19706,11 @@
       <w:pPr>
         <w:pStyle w:val="Heading2"/>
       </w:pPr>
-      <w:bookmarkStart w:id="21" w:name="_Toc23116413"/>
+      <w:bookmarkStart w:id="20" w:name="_Toc23116413"/>
       <w:r>
         <w:t>Support for machine learning models</w:t>
       </w:r>
-      <w:bookmarkEnd w:id="21"/>
+      <w:bookmarkEnd w:id="20"/>
     </w:p>
     <w:p>
       <w:r>
@@ -19778,14 +19721,14 @@
       <w:pPr>
         <w:pStyle w:val="Heading3"/>
       </w:pPr>
-      <w:bookmarkStart w:id="22" w:name="_Toc23116414"/>
+      <w:bookmarkStart w:id="21" w:name="_Toc23116414"/>
       <w:r>
         <w:t>P</w:t>
       </w:r>
       <w:r>
         <w:t>erformance</w:t>
       </w:r>
-      <w:bookmarkEnd w:id="22"/>
+      <w:bookmarkEnd w:id="21"/>
     </w:p>
     <w:p>
       <w:pPr>
@@ -19880,15 +19823,7 @@
         <w:t>S</w:t>
       </w:r>
       <w:r>
-        <w:t xml:space="preserve">tore </w:t>
-      </w:r>
-      <w:proofErr w:type="gramStart"/>
-      <w:r>
-        <w:t>is</w:t>
-      </w:r>
-      <w:proofErr w:type="gramEnd"/>
-      <w:r>
-        <w:t xml:space="preserve"> like a “black box” recorder on an airplane</w:t>
+        <w:t>tore is like a “black box” recorder on an airplane</w:t>
       </w:r>
       <w:r>
         <w:t>, recording</w:t>
@@ -20016,7 +19951,6 @@
           <w:b/>
           <w:bCs/>
         </w:rPr>
-        <w:lastRenderedPageBreak/>
         <w:t>Temporal support for models</w:t>
       </w:r>
       <w:r>
@@ -20061,7 +19995,7 @@
       <w:pPr>
         <w:pStyle w:val="Heading3"/>
       </w:pPr>
-      <w:bookmarkStart w:id="23" w:name="_Toc23116415"/>
+      <w:bookmarkStart w:id="22" w:name="_Toc23116415"/>
       <w:r>
         <w:t>S</w:t>
       </w:r>
@@ -20074,7 +20008,7 @@
       <w:r>
         <w:t>ompliance</w:t>
       </w:r>
-      <w:bookmarkEnd w:id="23"/>
+      <w:bookmarkEnd w:id="22"/>
     </w:p>
     <w:p>
       <w:pPr>
@@ -20324,7 +20258,7 @@
       <w:pPr>
         <w:pStyle w:val="Heading3"/>
       </w:pPr>
-      <w:bookmarkStart w:id="24" w:name="_Toc23116416"/>
+      <w:bookmarkStart w:id="23" w:name="_Toc23116416"/>
       <w:r>
         <w:t>A</w:t>
       </w:r>
@@ -20337,7 +20271,7 @@
       <w:r>
         <w:t>scalability</w:t>
       </w:r>
-      <w:bookmarkEnd w:id="24"/>
+      <w:bookmarkEnd w:id="23"/>
     </w:p>
     <w:p>
       <w:pPr>
@@ -20423,15 +20357,7 @@
         <w:t xml:space="preserve"> and</w:t>
       </w:r>
       <w:r>
-        <w:t xml:space="preserve"> challenger </w:t>
-      </w:r>
-      <w:proofErr w:type="gramStart"/>
-      <w:r>
-        <w:t>models</w:t>
-      </w:r>
-      <w:proofErr w:type="gramEnd"/>
-      <w:r>
-        <w:t xml:space="preserve"> are scoring and being monitored on the secondaries for accuracy (without having any impact on the performance of the transactional database). Whenever a new champion model emerges, it’s easy to enable it </w:t>
+        <w:t xml:space="preserve"> challenger models are scoring and being monitored on the secondaries for accuracy (without having any impact on the performance of the transactional database). Whenever a new champion model emerges, it’s easy to enable it </w:t>
       </w:r>
       <w:r>
         <w:t>i</w:t>
@@ -20465,22 +20391,14 @@
         <w:t>F</w:t>
       </w:r>
       <w:r>
-        <w:t xml:space="preserve">acilitate model scalability and high performance. SQL Server enables caching with automatic, multiple </w:t>
-      </w:r>
-      <w:proofErr w:type="spellStart"/>
-      <w:r>
-        <w:t>TempDB</w:t>
-      </w:r>
-      <w:proofErr w:type="spellEnd"/>
-      <w:r>
-        <w:t xml:space="preserve"> files per instance in multi-core environments.</w:t>
+        <w:t>acilitate model scalability and high performance. SQL Server enables caching with automatic, multiple TempDB files per instance in multi-core environments.</w:t>
       </w:r>
     </w:p>
     <w:p>
       <w:pPr>
         <w:pStyle w:val="Heading1"/>
       </w:pPr>
-      <w:bookmarkStart w:id="25" w:name="_Toc23116417"/>
+      <w:bookmarkStart w:id="24" w:name="_Toc23116417"/>
       <w:r>
         <w:t>Built-in m</w:t>
       </w:r>
@@ -20495,74 +20413,91 @@
       </w:r>
       <w:r>
         <w:t xml:space="preserve"> and deployment options</w:t>
+      </w:r>
+      <w:bookmarkEnd w:id="24"/>
+    </w:p>
+    <w:p>
+      <w:pPr>
+        <w:pStyle w:val="Heading2"/>
+        <w:spacing w:before="0"/>
+      </w:pPr>
+      <w:bookmarkStart w:id="25" w:name="_Toc23116418"/>
+      <w:r>
+        <w:t xml:space="preserve">Controller </w:t>
+      </w:r>
+      <w:r>
+        <w:t>service</w:t>
+      </w:r>
+      <w:r>
+        <w:t xml:space="preserve"> helps you manage and secure your clusters</w:t>
       </w:r>
       <w:bookmarkEnd w:id="25"/>
     </w:p>
     <w:p>
-      <w:pPr>
-        <w:pStyle w:val="Heading2"/>
-        <w:spacing w:before="0"/>
-      </w:pPr>
-      <w:bookmarkStart w:id="26" w:name="_Toc23116418"/>
-      <w:r>
-        <w:t xml:space="preserve">Controller </w:t>
-      </w:r>
-      <w:r>
-        <w:t>service</w:t>
-      </w:r>
-      <w:r>
-        <w:t xml:space="preserve"> helps you manage and secure your clusters</w:t>
-      </w:r>
-      <w:bookmarkEnd w:id="26"/>
+      <w:r>
+        <w:t xml:space="preserve">The </w:t>
+      </w:r>
+      <w:r>
+        <w:t>b</w:t>
+      </w:r>
+      <w:r>
+        <w:t xml:space="preserve">ig </w:t>
+      </w:r>
+      <w:r>
+        <w:t>d</w:t>
+      </w:r>
+      <w:r>
+        <w:t xml:space="preserve">ata </w:t>
+      </w:r>
+      <w:r>
+        <w:t>c</w:t>
+      </w:r>
+      <w:r>
+        <w:t>luster controller service coordinates the behavior of the cluster</w:t>
+      </w:r>
+      <w:r>
+        <w:t xml:space="preserve">. </w:t>
+      </w:r>
+      <w:r>
+        <w:t>It o</w:t>
+      </w:r>
+      <w:r>
+        <w:t>rchestrate</w:t>
+      </w:r>
+      <w:r>
+        <w:t>s</w:t>
+      </w:r>
+      <w:r>
+        <w:t xml:space="preserve"> the provisioning and deprovisioning </w:t>
+      </w:r>
+      <w:r>
+        <w:t xml:space="preserve">of </w:t>
+      </w:r>
+      <w:r>
+        <w:t xml:space="preserve">pods and pools through Kubernetes APIs and </w:t>
+      </w:r>
+      <w:r>
+        <w:t xml:space="preserve">manages </w:t>
+      </w:r>
+      <w:r>
+        <w:t xml:space="preserve">the allocation of resources. The controller service is responsible for many aspects of the cluster lifecycle, including: </w:t>
+      </w:r>
     </w:p>
     <w:p>
-      <w:r>
-        <w:t xml:space="preserve">The </w:t>
-      </w:r>
-      <w:r>
-        <w:t>b</w:t>
-      </w:r>
-      <w:r>
-        <w:t xml:space="preserve">ig </w:t>
-      </w:r>
-      <w:r>
-        <w:t>d</w:t>
-      </w:r>
-      <w:r>
-        <w:t xml:space="preserve">ata </w:t>
-      </w:r>
-      <w:r>
-        <w:t>c</w:t>
-      </w:r>
-      <w:r>
-        <w:t>luster controller service coordinates the behavior of the cluster</w:t>
-      </w:r>
-      <w:r>
-        <w:t xml:space="preserve">. </w:t>
-      </w:r>
-      <w:r>
-        <w:t>It o</w:t>
-      </w:r>
-      <w:r>
-        <w:t>rchestrate</w:t>
-      </w:r>
-      <w:r>
-        <w:t>s</w:t>
-      </w:r>
-      <w:r>
-        <w:t xml:space="preserve"> the provisioning and deprovisioning </w:t>
-      </w:r>
-      <w:r>
-        <w:t xml:space="preserve">of </w:t>
-      </w:r>
-      <w:r>
-        <w:t xml:space="preserve">pods and pools through Kubernetes APIs and </w:t>
-      </w:r>
-      <w:r>
-        <w:t xml:space="preserve">manages </w:t>
-      </w:r>
-      <w:r>
-        <w:t xml:space="preserve">the allocation of resources. The controller service is responsible for many aspects of the cluster lifecycle, including: </w:t>
+      <w:pPr>
+        <w:pStyle w:val="ListParagraph"/>
+      </w:pPr>
+      <w:r>
+        <w:t>Initializing</w:t>
+      </w:r>
+      <w:r>
+        <w:t xml:space="preserve"> the </w:t>
+      </w:r>
+      <w:r>
+        <w:t>compute, data, and storage pools</w:t>
+      </w:r>
+      <w:r>
+        <w:t xml:space="preserve"> when the cluster is first installed</w:t>
       </w:r>
     </w:p>
     <w:p>
@@ -20570,16 +20505,7 @@
         <w:pStyle w:val="ListParagraph"/>
       </w:pPr>
       <w:r>
-        <w:t>Initializing</w:t>
-      </w:r>
-      <w:r>
-        <w:t xml:space="preserve"> the </w:t>
-      </w:r>
-      <w:r>
-        <w:t>compute, data, and storage pools</w:t>
-      </w:r>
-      <w:r>
-        <w:t xml:space="preserve"> when the cluster is first installed</w:t>
+        <w:t xml:space="preserve">Managing scaling operations of the cluster </w:t>
       </w:r>
     </w:p>
     <w:p>
@@ -20587,7 +20513,7 @@
         <w:pStyle w:val="ListParagraph"/>
       </w:pPr>
       <w:r>
-        <w:t xml:space="preserve">Managing scaling operations of the cluster </w:t>
+        <w:t>Configuring high availability through SQL Server availability groups</w:t>
       </w:r>
     </w:p>
     <w:p>
@@ -20595,7 +20521,7 @@
         <w:pStyle w:val="ListParagraph"/>
       </w:pPr>
       <w:r>
-        <w:t>Configuring high availability through SQL Server availability groups</w:t>
+        <w:t>Managing software updates</w:t>
       </w:r>
     </w:p>
     <w:p>
@@ -20603,7 +20529,7 @@
         <w:pStyle w:val="ListParagraph"/>
       </w:pPr>
       <w:r>
-        <w:t>Managing software updates</w:t>
+        <w:t>Configuration management</w:t>
       </w:r>
     </w:p>
     <w:p>
@@ -20611,210 +20537,188 @@
         <w:pStyle w:val="ListParagraph"/>
       </w:pPr>
       <w:r>
-        <w:t>Configuration management</w:t>
+        <w:t>M</w:t>
+      </w:r>
+      <w:r>
+        <w:t>onitoring and troubleshooting</w:t>
       </w:r>
     </w:p>
     <w:p>
-      <w:pPr>
-        <w:pStyle w:val="ListParagraph"/>
-      </w:pPr>
-      <w:r>
-        <w:t>M</w:t>
-      </w:r>
-      <w:r>
-        <w:t>onitoring and troubleshooting</w:t>
+      <w:r>
+        <w:t>The controller service is also responsible for security, including cluster authentication, cluster authorization, and rotation of the certificates used to allow nodes to communicate securely within the cluster.</w:t>
       </w:r>
     </w:p>
     <w:p>
-      <w:r>
-        <w:lastRenderedPageBreak/>
-        <w:t>The controller service is also responsible for security, including cluster authentication, cluster authorization, and rotation of the certificates used to allow nodes to communicate securely within the cluster.</w:t>
+      <w:pPr>
+        <w:pStyle w:val="Heading2"/>
+      </w:pPr>
+      <w:bookmarkStart w:id="26" w:name="_Toc23116419"/>
+      <w:r>
+        <w:t>On-</w:t>
+      </w:r>
+      <w:r>
+        <w:t>premises</w:t>
+      </w:r>
+      <w:r>
+        <w:t xml:space="preserve"> and cloud-based deployment options</w:t>
+      </w:r>
+      <w:bookmarkEnd w:id="26"/>
+      <w:r>
+        <w:t xml:space="preserve"> </w:t>
       </w:r>
     </w:p>
     <w:p>
-      <w:pPr>
-        <w:pStyle w:val="Heading2"/>
-      </w:pPr>
-      <w:bookmarkStart w:id="27" w:name="_Toc23116419"/>
-      <w:r>
-        <w:t>On-</w:t>
-      </w:r>
-      <w:r>
-        <w:t>premises</w:t>
-      </w:r>
-      <w:r>
-        <w:t xml:space="preserve"> and cloud-based deployment options</w:t>
-      </w:r>
-      <w:bookmarkEnd w:id="27"/>
-      <w:r>
-        <w:t xml:space="preserve"> </w:t>
+      <w:r>
+        <w:t xml:space="preserve">Because </w:t>
+      </w:r>
+      <w:r>
+        <w:t xml:space="preserve">big data clusters </w:t>
+      </w:r>
+      <w:r>
+        <w:t xml:space="preserve">are </w:t>
+      </w:r>
+      <w:r>
+        <w:t xml:space="preserve">composed of containers </w:t>
+      </w:r>
+      <w:r>
+        <w:t>orchestrated by</w:t>
+      </w:r>
+      <w:r>
+        <w:t xml:space="preserve"> Kubernetes, administrators </w:t>
+      </w:r>
+      <w:r>
+        <w:t xml:space="preserve">a choice about </w:t>
+      </w:r>
+      <w:r>
+        <w:t>where to deploy</w:t>
+      </w:r>
+      <w:r>
+        <w:t>:</w:t>
+      </w:r>
+      <w:r>
+        <w:t xml:space="preserve"> on-premises on a Kubernetes cluster deployed via a kubeadm</w:t>
+      </w:r>
+      <w:r>
+        <w:t>, on a hosted</w:t>
+      </w:r>
+      <w:r>
+        <w:t xml:space="preserve"> cloud in VMs with Kubernetes in them</w:t>
+      </w:r>
+      <w:r>
+        <w:t>,</w:t>
+      </w:r>
+      <w:r>
+        <w:t xml:space="preserve"> or on a managed Kubernetes service, such as Azure Kubernetes Service (AKS). </w:t>
       </w:r>
     </w:p>
     <w:p>
-      <w:r>
-        <w:t xml:space="preserve">Because </w:t>
-      </w:r>
-      <w:r>
-        <w:t xml:space="preserve">big data clusters </w:t>
-      </w:r>
-      <w:r>
-        <w:t xml:space="preserve">are </w:t>
-      </w:r>
-      <w:r>
-        <w:t xml:space="preserve">composed of containers </w:t>
-      </w:r>
-      <w:r>
-        <w:t>orchestrated by</w:t>
-      </w:r>
-      <w:r>
-        <w:t xml:space="preserve"> Kubernetes, administrators </w:t>
-      </w:r>
-      <w:r>
-        <w:t xml:space="preserve">a choice about </w:t>
-      </w:r>
-      <w:r>
-        <w:t>where to deploy</w:t>
-      </w:r>
-      <w:r>
-        <w:t>:</w:t>
-      </w:r>
-      <w:r>
-        <w:t xml:space="preserve"> on-premises on a Kubernetes cluster deployed via a </w:t>
-      </w:r>
-      <w:proofErr w:type="spellStart"/>
-      <w:r>
-        <w:t>kubeadm</w:t>
-      </w:r>
-      <w:proofErr w:type="spellEnd"/>
-      <w:r>
-        <w:t>, on a hosted</w:t>
-      </w:r>
-      <w:r>
-        <w:t xml:space="preserve"> cloud in VMs with Kubernetes in them</w:t>
-      </w:r>
-      <w:r>
-        <w:t>,</w:t>
-      </w:r>
-      <w:r>
-        <w:t xml:space="preserve"> or on a managed Kubernetes service, such as Azure Kubernetes Service (AKS). </w:t>
-      </w:r>
+      <w:pPr>
+        <w:pStyle w:val="Heading2"/>
+      </w:pPr>
+      <w:bookmarkStart w:id="27" w:name="_Toc23116420"/>
+      <w:r>
+        <w:t xml:space="preserve">Automated, </w:t>
+      </w:r>
+      <w:r>
+        <w:t>customizable</w:t>
+      </w:r>
+      <w:r>
+        <w:t xml:space="preserve">, </w:t>
+      </w:r>
+      <w:r>
+        <w:t xml:space="preserve">and </w:t>
+      </w:r>
+      <w:r>
+        <w:t>flexible management and deployment</w:t>
+      </w:r>
+      <w:bookmarkEnd w:id="27"/>
     </w:p>
     <w:p>
+      <w:r>
+        <w:t xml:space="preserve">Big </w:t>
+      </w:r>
+      <w:r>
+        <w:t>d</w:t>
+      </w:r>
+      <w:r>
+        <w:t xml:space="preserve">ata </w:t>
+      </w:r>
+      <w:r>
+        <w:t>c</w:t>
+      </w:r>
+      <w:r>
+        <w:t>lusters are considered self-managed b</w:t>
+      </w:r>
+      <w:r>
+        <w:t>ecause</w:t>
+      </w:r>
+      <w:r>
+        <w:t xml:space="preserve"> of their</w:t>
+      </w:r>
+      <w:r>
+        <w:t xml:space="preserve"> </w:t>
+      </w:r>
+      <w:r>
+        <w:t>tight integration with Kubernetes and components that ensure automatic monitoring, security and more</w:t>
+      </w:r>
+      <w:r>
+        <w:t>.</w:t>
+      </w:r>
+      <w:r>
+        <w:t xml:space="preserve"> </w:t>
+      </w:r>
+      <w:r>
+        <w:t xml:space="preserve">Administrators can reduce the operational overhead of a traditional big data cluster by relying on the automated services for provisioning, high availability, and monitoring that are built into </w:t>
+      </w:r>
+      <w:r>
+        <w:t>b</w:t>
+      </w:r>
+      <w:r>
+        <w:t xml:space="preserve">ig </w:t>
+      </w:r>
+      <w:r>
+        <w:t>d</w:t>
+      </w:r>
+      <w:r>
+        <w:t xml:space="preserve">ata </w:t>
+      </w:r>
+      <w:r>
+        <w:t>c</w:t>
+      </w:r>
+      <w:r>
+        <w:t>lusters. A REST API and the azdata command-line utility open options for automation of management tasks.</w:t>
+      </w:r>
+    </w:p>
+    <w:p>
       <w:pPr>
         <w:pStyle w:val="Heading2"/>
       </w:pPr>
-      <w:bookmarkStart w:id="28" w:name="_Toc23116420"/>
-      <w:r>
-        <w:t xml:space="preserve">Automated, </w:t>
-      </w:r>
-      <w:r>
-        <w:t>customizable</w:t>
-      </w:r>
-      <w:r>
-        <w:t xml:space="preserve">, </w:t>
-      </w:r>
-      <w:r>
-        <w:t xml:space="preserve">and </w:t>
-      </w:r>
-      <w:r>
-        <w:t>flexible management and deployment</w:t>
+      <w:bookmarkStart w:id="28" w:name="_Toc23116421"/>
+      <w:r>
+        <w:t xml:space="preserve">Your choice of </w:t>
+      </w:r>
+      <w:r>
+        <w:t>m</w:t>
+      </w:r>
+      <w:r>
+        <w:t>anagement</w:t>
+      </w:r>
+      <w:r>
+        <w:t>, monitoring, and security tools</w:t>
       </w:r>
       <w:bookmarkEnd w:id="28"/>
     </w:p>
     <w:p>
-      <w:r>
-        <w:t xml:space="preserve">Big </w:t>
-      </w:r>
-      <w:r>
-        <w:t>d</w:t>
-      </w:r>
-      <w:r>
-        <w:t xml:space="preserve">ata </w:t>
-      </w:r>
-      <w:r>
-        <w:t>c</w:t>
-      </w:r>
-      <w:r>
-        <w:t>lusters are considered self-managed b</w:t>
-      </w:r>
-      <w:r>
-        <w:t>ecause</w:t>
-      </w:r>
-      <w:r>
-        <w:t xml:space="preserve"> of their</w:t>
-      </w:r>
-      <w:r>
-        <w:t xml:space="preserve"> </w:t>
-      </w:r>
-      <w:r>
-        <w:t>tight integration with Kubernetes and components that ensure automatic monitoring, security and more</w:t>
-      </w:r>
-      <w:r>
-        <w:t>.</w:t>
-      </w:r>
-      <w:r>
-        <w:t xml:space="preserve"> </w:t>
-      </w:r>
-      <w:r>
-        <w:t xml:space="preserve">Administrators can reduce the operational overhead of a traditional big data cluster by relying on the automated services for provisioning, high availability, and monitoring that are built into </w:t>
-      </w:r>
-      <w:r>
-        <w:t>b</w:t>
-      </w:r>
-      <w:r>
-        <w:t xml:space="preserve">ig </w:t>
-      </w:r>
-      <w:r>
-        <w:t>d</w:t>
-      </w:r>
-      <w:r>
-        <w:t xml:space="preserve">ata </w:t>
-      </w:r>
-      <w:r>
-        <w:t>c</w:t>
-      </w:r>
-      <w:r>
-        <w:t xml:space="preserve">lusters. A REST API and the </w:t>
-      </w:r>
-      <w:proofErr w:type="spellStart"/>
-      <w:r>
-        <w:t>azdata</w:t>
-      </w:r>
-      <w:proofErr w:type="spellEnd"/>
-      <w:r>
-        <w:t xml:space="preserve"> command-line utility open options for automation of management tasks.</w:t>
-      </w:r>
-    </w:p>
-    <w:p>
-      <w:pPr>
-        <w:pStyle w:val="Heading2"/>
-      </w:pPr>
-      <w:bookmarkStart w:id="29" w:name="_Toc23116421"/>
-      <w:r>
-        <w:t xml:space="preserve">Your choice of </w:t>
-      </w:r>
-      <w:r>
-        <w:t>m</w:t>
-      </w:r>
-      <w:r>
-        <w:t>anagement</w:t>
-      </w:r>
-      <w:r>
-        <w:t>, monitoring, and security tools</w:t>
+      <w:pPr>
+        <w:pStyle w:val="Heading3"/>
+      </w:pPr>
+      <w:bookmarkStart w:id="29" w:name="_Toc23116422"/>
+      <w:r>
+        <w:t>Management</w:t>
       </w:r>
       <w:bookmarkEnd w:id="29"/>
     </w:p>
     <w:p>
-      <w:pPr>
-        <w:pStyle w:val="Heading3"/>
-      </w:pPr>
-      <w:bookmarkStart w:id="30" w:name="_Toc23116422"/>
-      <w:r>
-        <w:t>Management</w:t>
-      </w:r>
-      <w:bookmarkEnd w:id="30"/>
-    </w:p>
-    <w:p>
       <w:r>
         <w:t xml:space="preserve">SQL Server </w:t>
       </w:r>
@@ -20828,15 +20732,7 @@
         <w:t>open-source components. Choose from a combination of command line tools</w:t>
       </w:r>
       <w:r>
-        <w:t xml:space="preserve"> (including </w:t>
-      </w:r>
-      <w:proofErr w:type="spellStart"/>
-      <w:r>
-        <w:t>azdata</w:t>
-      </w:r>
-      <w:proofErr w:type="spellEnd"/>
-      <w:r>
-        <w:t xml:space="preserve">, </w:t>
+        <w:t xml:space="preserve"> (including azdata, </w:t>
       </w:r>
       <w:r>
         <w:rPr>
@@ -20860,11 +20756,11 @@
       <w:pPr>
         <w:pStyle w:val="Heading3"/>
       </w:pPr>
-      <w:bookmarkStart w:id="31" w:name="_Toc23116423"/>
+      <w:bookmarkStart w:id="30" w:name="_Toc23116423"/>
       <w:r>
         <w:t>Monitoring</w:t>
       </w:r>
-      <w:bookmarkEnd w:id="31"/>
+      <w:bookmarkEnd w:id="30"/>
     </w:p>
     <w:p>
       <w:r>
@@ -21027,67 +20923,18 @@
     </w:p>
     <w:p>
       <w:r>
-        <w:t xml:space="preserve">All the nodes in the cluster run </w:t>
-      </w:r>
-      <w:proofErr w:type="spellStart"/>
-      <w:r>
-        <w:t>collectd</w:t>
-      </w:r>
-      <w:proofErr w:type="spellEnd"/>
-      <w:r>
-        <w:t xml:space="preserve"> for OS and application performance data collection and </w:t>
-      </w:r>
-      <w:proofErr w:type="spellStart"/>
-      <w:r>
-        <w:t>fluentd</w:t>
-      </w:r>
-      <w:proofErr w:type="spellEnd"/>
-      <w:r>
-        <w:t xml:space="preserve"> for log collection. Logs are collected to </w:t>
-      </w:r>
-      <w:proofErr w:type="spellStart"/>
-      <w:r>
-        <w:t>ElasticSearch</w:t>
-      </w:r>
-      <w:proofErr w:type="spellEnd"/>
-      <w:r>
-        <w:t xml:space="preserve"> and monitoring data to </w:t>
-      </w:r>
-      <w:proofErr w:type="spellStart"/>
-      <w:r>
-        <w:t>InfluxDB</w:t>
-      </w:r>
-      <w:proofErr w:type="spellEnd"/>
-      <w:r>
-        <w:t xml:space="preserve">. Data collected into </w:t>
-      </w:r>
-      <w:proofErr w:type="spellStart"/>
-      <w:r>
-        <w:t>ElasticSearch</w:t>
-      </w:r>
-      <w:proofErr w:type="spellEnd"/>
-      <w:r>
-        <w:t xml:space="preserve"> is exposed through Kibana for powerful log analytics and the monitoring data collected into </w:t>
-      </w:r>
-      <w:proofErr w:type="spellStart"/>
-      <w:r>
-        <w:t>InfluxDB</w:t>
-      </w:r>
-      <w:proofErr w:type="spellEnd"/>
-      <w:r>
-        <w:t xml:space="preserve"> is rendered in the provided dashboards in Grafana.</w:t>
+        <w:t>All the nodes in the cluster run collectd for OS and application performance data collection and fluentd for log collection. Logs are collected to ElasticSearch and monitoring data to InfluxDB. Data collected into ElasticSearch is exposed through Kibana for powerful log analytics and the monitoring data collected into InfluxDB is rendered in the provided dashboards in Grafana.</w:t>
       </w:r>
     </w:p>
     <w:p>
       <w:pPr>
         <w:pStyle w:val="Heading3"/>
       </w:pPr>
-      <w:bookmarkStart w:id="32" w:name="_Toc23116424"/>
-      <w:r>
-        <w:lastRenderedPageBreak/>
+      <w:bookmarkStart w:id="31" w:name="_Toc23116424"/>
+      <w:r>
         <w:t>Security</w:t>
       </w:r>
-      <w:bookmarkEnd w:id="32"/>
+      <w:bookmarkEnd w:id="31"/>
     </w:p>
     <w:p>
       <w:r>
@@ -21300,11 +21147,11 @@
       <w:pPr>
         <w:pStyle w:val="Heading1"/>
       </w:pPr>
-      <w:bookmarkStart w:id="33" w:name="_Toc23116425"/>
+      <w:bookmarkStart w:id="32" w:name="_Toc23116425"/>
       <w:r>
         <w:t>Conclusion</w:t>
       </w:r>
-      <w:bookmarkEnd w:id="33"/>
+      <w:bookmarkEnd w:id="32"/>
     </w:p>
     <w:p>
       <w:r>
@@ -21483,15 +21330,14 @@
       <w:pPr>
         <w:pStyle w:val="Heading1"/>
       </w:pPr>
-      <w:bookmarkStart w:id="34" w:name="_Toc23116426"/>
-      <w:r>
-        <w:lastRenderedPageBreak/>
+      <w:bookmarkStart w:id="33" w:name="_Toc23116426"/>
+      <w:r>
         <w:t>Want</w:t>
       </w:r>
       <w:r>
         <w:t xml:space="preserve"> to learn more?</w:t>
       </w:r>
-      <w:bookmarkEnd w:id="34"/>
+      <w:bookmarkEnd w:id="33"/>
     </w:p>
     <w:p>
       <w:r>
@@ -21613,25 +21459,8 @@
 </w:document>
 </file>
 
-<file path=word/commentsExtensible.xml><?xml version="1.0" encoding="utf-8"?>
-<w16cex:commentsExtensible xmlns:wpc="http://schemas.microsoft.com/office/word/2010/wordprocessingCanvas" xmlns:cx="http://schemas.microsoft.com/office/drawing/2014/chartex" xmlns:cx1="http://schemas.microsoft.com/office/drawing/2015/9/8/chartex" xmlns:cx2="http://schemas.microsoft.com/office/drawing/2015/10/21/chartex" xmlns:cx3="http://schemas.microsoft.com/office/drawing/2016/5/9/chartex" xmlns:cx4="http://schemas.microsoft.com/office/drawing/2016/5/10/chartex" xmlns:cx5="http://schemas.microsoft.com/office/drawing/2016/5/11/chartex" xmlns:cx6="http://schemas.microsoft.com/office/drawing/2016/5/12/chartex" xmlns:cx7="http://schemas.microsoft.com/office/drawing/2016/5/13/chartex" xmlns:cx8="http://schemas.microsoft.com/office/drawing/2016/5/14/chartex" xmlns:mc="http://schemas.openxmlformats.org/markup-compatibility/2006" xmlns:aink="http://schemas.microsoft.com/office/drawing/2016/ink" xmlns:am3d="http://schemas.microsoft.com/office/drawing/2017/model3d" xmlns:o="urn:schemas-microsoft-com:office:office" xmlns:r="http://schemas.openxmlformats.org/officeDocument/2006/relationships" xmlns:m="http://schemas.openxmlformats.org/officeDocument/2006/math" xmlns:v="urn:schemas-microsoft-com:vml" xmlns:wp14="http://schemas.microsoft.com/office/word/2010/wordprocessingDrawing" xmlns:wp="http://schemas.openxmlformats.org/drawingml/2006/wordprocessingDrawing" xmlns:w10="urn:schemas-microsoft-com:office:word" xmlns:w="http://schemas.openxmlformats.org/wordprocessingml/2006/main" xmlns:w14="http://schemas.microsoft.com/office/word/2010/wordml" xmlns:w15="http://schemas.microsoft.com/office/word/2012/wordml" xmlns:w16cex="http://schemas.microsoft.com/office/word/2018/wordml/cex" xmlns:w16cid="http://schemas.microsoft.com/office/word/2016/wordml/cid" xmlns:w16="http://schemas.microsoft.com/office/word/2018/wordml" xmlns:w16se="http://schemas.microsoft.com/office/word/2015/wordml/symex" xmlns:wpg="http://schemas.microsoft.com/office/word/2010/wordprocessingGroup" xmlns:wpi="http://schemas.microsoft.com/office/word/2010/wordprocessingInk" xmlns:wne="http://schemas.microsoft.com/office/word/2006/wordml" xmlns:wps="http://schemas.microsoft.com/office/word/2010/wordprocessingShape" mc:Ignorable="w14 w15 w16se w16cid w16 w16cex wp14">
-  <w16cex:commentExtensible w16cex:durableId="214EAE22" w16cex:dateUtc="2019-10-14T15:19:00Z"/>
-  <w16cex:commentExtensible w16cex:durableId="214EAE77" w16cex:dateUtc="2019-10-14T15:21:00Z"/>
-  <w16cex:commentExtensible w16cex:durableId="214EAEB4" w16cex:dateUtc="2019-10-14T15:22:00Z"/>
-  <w16cex:commentExtensible w16cex:durableId="214EAEEA" w16cex:dateUtc="2019-10-14T15:23:00Z"/>
-  <w16cex:commentExtensible w16cex:durableId="214EAF86" w16cex:dateUtc="2019-10-14T15:25:00Z"/>
-  <w16cex:commentExtensible w16cex:durableId="214EAF99" w16cex:dateUtc="2019-10-14T15:26:00Z"/>
-  <w16cex:commentExtensible w16cex:durableId="214EB576" w16cex:dateUtc="2019-10-14T15:51:00Z"/>
-  <w16cex:commentExtensible w16cex:durableId="214EB368" w16cex:dateUtc="2019-10-14T15:42:00Z"/>
-  <w16cex:commentExtensible w16cex:durableId="214EB3B5" w16cex:dateUtc="2019-10-14T15:43:00Z"/>
-  <w16cex:commentExtensible w16cex:durableId="214EB201" w16cex:dateUtc="2019-10-14T15:36:00Z"/>
-  <w16cex:commentExtensible w16cex:durableId="214EB3F2" w16cex:dateUtc="2019-10-14T15:44:00Z"/>
-  <w16cex:commentExtensible w16cex:durableId="214EB676" w16cex:dateUtc="2019-10-14T15:55:00Z"/>
-</w16cex:commentsExtensible>
-</file>
-
 <file path=word/endnotes.xml><?xml version="1.0" encoding="utf-8"?>
-<w:endnotes xmlns:wpc="http://schemas.microsoft.com/office/word/2010/wordprocessingCanvas" xmlns:cx="http://schemas.microsoft.com/office/drawing/2014/chartex" xmlns:cx1="http://schemas.microsoft.com/office/drawing/2015/9/8/chartex" xmlns:cx2="http://schemas.microsoft.com/office/drawing/2015/10/21/chartex" xmlns:cx3="http://schemas.microsoft.com/office/drawing/2016/5/9/chartex" xmlns:cx4="http://schemas.microsoft.com/office/drawing/2016/5/10/chartex" xmlns:cx5="http://schemas.microsoft.com/office/drawing/2016/5/11/chartex" xmlns:cx6="http://schemas.microsoft.com/office/drawing/2016/5/12/chartex" xmlns:cx7="http://schemas.microsoft.com/office/drawing/2016/5/13/chartex" xmlns:cx8="http://schemas.microsoft.com/office/drawing/2016/5/14/chartex" xmlns:mc="http://schemas.openxmlformats.org/markup-compatibility/2006" xmlns:aink="http://schemas.microsoft.com/office/drawing/2016/ink" xmlns:am3d="http://schemas.microsoft.com/office/drawing/2017/model3d" xmlns:o="urn:schemas-microsoft-com:office:office" xmlns:r="http://schemas.openxmlformats.org/officeDocument/2006/relationships" xmlns:m="http://schemas.openxmlformats.org/officeDocument/2006/math" xmlns:v="urn:schemas-microsoft-com:vml" xmlns:wp14="http://schemas.microsoft.com/office/word/2010/wordprocessingDrawing" xmlns:wp="http://schemas.openxmlformats.org/drawingml/2006/wordprocessingDrawing" xmlns:w10="urn:schemas-microsoft-com:office:word" xmlns:w="http://schemas.openxmlformats.org/wordprocessingml/2006/main" xmlns:w14="http://schemas.microsoft.com/office/word/2010/wordml" xmlns:w15="http://schemas.microsoft.com/office/word/2012/wordml" xmlns:w16cid="http://schemas.microsoft.com/office/word/2016/wordml/cid" xmlns:w16se="http://schemas.microsoft.com/office/word/2015/wordml/symex" xmlns:wpg="http://schemas.microsoft.com/office/word/2010/wordprocessingGroup" xmlns:wpi="http://schemas.microsoft.com/office/word/2010/wordprocessingInk" xmlns:wne="http://schemas.microsoft.com/office/word/2006/wordml" xmlns:wps="http://schemas.microsoft.com/office/word/2010/wordprocessingShape" mc:Ignorable="w14 w15 w16se w16cid wp14">
+<w:endnotes xmlns:wpc="http://schemas.microsoft.com/office/word/2010/wordprocessingCanvas" xmlns:cx="http://schemas.microsoft.com/office/drawing/2014/chartex" xmlns:cx1="http://schemas.microsoft.com/office/drawing/2015/9/8/chartex" xmlns:cx2="http://schemas.microsoft.com/office/drawing/2015/10/21/chartex" xmlns:cx3="http://schemas.microsoft.com/office/drawing/2016/5/9/chartex" xmlns:cx4="http://schemas.microsoft.com/office/drawing/2016/5/10/chartex" xmlns:cx5="http://schemas.microsoft.com/office/drawing/2016/5/11/chartex" xmlns:cx6="http://schemas.microsoft.com/office/drawing/2016/5/12/chartex" xmlns:cx7="http://schemas.microsoft.com/office/drawing/2016/5/13/chartex" xmlns:cx8="http://schemas.microsoft.com/office/drawing/2016/5/14/chartex" xmlns:mc="http://schemas.openxmlformats.org/markup-compatibility/2006" xmlns:aink="http://schemas.microsoft.com/office/drawing/2016/ink" xmlns:am3d="http://schemas.microsoft.com/office/drawing/2017/model3d" xmlns:o="urn:schemas-microsoft-com:office:office" xmlns:r="http://schemas.openxmlformats.org/officeDocument/2006/relationships" xmlns:m="http://schemas.openxmlformats.org/officeDocument/2006/math" xmlns:v="urn:schemas-microsoft-com:vml" xmlns:wp14="http://schemas.microsoft.com/office/word/2010/wordprocessingDrawing" xmlns:wp="http://schemas.openxmlformats.org/drawingml/2006/wordprocessingDrawing" xmlns:w10="urn:schemas-microsoft-com:office:word" xmlns:w="http://schemas.openxmlformats.org/wordprocessingml/2006/main" xmlns:w14="http://schemas.microsoft.com/office/word/2010/wordml" xmlns:w15="http://schemas.microsoft.com/office/word/2012/wordml" xmlns:w16cex="http://schemas.microsoft.com/office/word/2018/wordml/cex" xmlns:w16cid="http://schemas.microsoft.com/office/word/2016/wordml/cid" xmlns:w16="http://schemas.microsoft.com/office/word/2018/wordml" xmlns:w16sdtdh="http://schemas.microsoft.com/office/word/2020/wordml/sdtdatahash" xmlns:w16se="http://schemas.microsoft.com/office/word/2015/wordml/symex" xmlns:wpg="http://schemas.microsoft.com/office/word/2010/wordprocessingGroup" xmlns:wpi="http://schemas.microsoft.com/office/word/2010/wordprocessingInk" xmlns:wne="http://schemas.microsoft.com/office/word/2006/wordml" xmlns:wps="http://schemas.microsoft.com/office/word/2010/wordprocessingShape" mc:Ignorable="w14 w15 w16se w16cid w16 w16cex w16sdtdh wp14">
   <w:endnote w:type="separator" w:id="-1">
     <w:p>
       <w:pPr>
@@ -21663,7 +21492,7 @@
 </file>
 
 <file path=word/footer1.xml><?xml version="1.0" encoding="utf-8"?>
-<w:ftr xmlns:wpc="http://schemas.microsoft.com/office/word/2010/wordprocessingCanvas" xmlns:cx="http://schemas.microsoft.com/office/drawing/2014/chartex" xmlns:cx1="http://schemas.microsoft.com/office/drawing/2015/9/8/chartex" xmlns:cx2="http://schemas.microsoft.com/office/drawing/2015/10/21/chartex" xmlns:cx3="http://schemas.microsoft.com/office/drawing/2016/5/9/chartex" xmlns:cx4="http://schemas.microsoft.com/office/drawing/2016/5/10/chartex" xmlns:cx5="http://schemas.microsoft.com/office/drawing/2016/5/11/chartex" xmlns:cx6="http://schemas.microsoft.com/office/drawing/2016/5/12/chartex" xmlns:cx7="http://schemas.microsoft.com/office/drawing/2016/5/13/chartex" xmlns:cx8="http://schemas.microsoft.com/office/drawing/2016/5/14/chartex" xmlns:mc="http://schemas.openxmlformats.org/markup-compatibility/2006" xmlns:aink="http://schemas.microsoft.com/office/drawing/2016/ink" xmlns:am3d="http://schemas.microsoft.com/office/drawing/2017/model3d" xmlns:o="urn:schemas-microsoft-com:office:office" xmlns:r="http://schemas.openxmlformats.org/officeDocument/2006/relationships" xmlns:m="http://schemas.openxmlformats.org/officeDocument/2006/math" xmlns:v="urn:schemas-microsoft-com:vml" xmlns:wp14="http://schemas.microsoft.com/office/word/2010/wordprocessingDrawing" xmlns:wp="http://schemas.openxmlformats.org/drawingml/2006/wordprocessingDrawing" xmlns:w10="urn:schemas-microsoft-com:office:word" xmlns:w="http://schemas.openxmlformats.org/wordprocessingml/2006/main" xmlns:w14="http://schemas.microsoft.com/office/word/2010/wordml" xmlns:w15="http://schemas.microsoft.com/office/word/2012/wordml" xmlns:w16cid="http://schemas.microsoft.com/office/word/2016/wordml/cid" xmlns:w16se="http://schemas.microsoft.com/office/word/2015/wordml/symex" xmlns:wpg="http://schemas.microsoft.com/office/word/2010/wordprocessingGroup" xmlns:wpi="http://schemas.microsoft.com/office/word/2010/wordprocessingInk" xmlns:wne="http://schemas.microsoft.com/office/word/2006/wordml" xmlns:wps="http://schemas.microsoft.com/office/word/2010/wordprocessingShape" mc:Ignorable="w14 w15 w16se w16cid wp14">
+<w:ftr xmlns:wpc="http://schemas.microsoft.com/office/word/2010/wordprocessingCanvas" xmlns:cx="http://schemas.microsoft.com/office/drawing/2014/chartex" xmlns:cx1="http://schemas.microsoft.com/office/drawing/2015/9/8/chartex" xmlns:cx2="http://schemas.microsoft.com/office/drawing/2015/10/21/chartex" xmlns:cx3="http://schemas.microsoft.com/office/drawing/2016/5/9/chartex" xmlns:cx4="http://schemas.microsoft.com/office/drawing/2016/5/10/chartex" xmlns:cx5="http://schemas.microsoft.com/office/drawing/2016/5/11/chartex" xmlns:cx6="http://schemas.microsoft.com/office/drawing/2016/5/12/chartex" xmlns:cx7="http://schemas.microsoft.com/office/drawing/2016/5/13/chartex" xmlns:cx8="http://schemas.microsoft.com/office/drawing/2016/5/14/chartex" xmlns:mc="http://schemas.openxmlformats.org/markup-compatibility/2006" xmlns:aink="http://schemas.microsoft.com/office/drawing/2016/ink" xmlns:am3d="http://schemas.microsoft.com/office/drawing/2017/model3d" xmlns:o="urn:schemas-microsoft-com:office:office" xmlns:r="http://schemas.openxmlformats.org/officeDocument/2006/relationships" xmlns:m="http://schemas.openxmlformats.org/officeDocument/2006/math" xmlns:v="urn:schemas-microsoft-com:vml" xmlns:wp14="http://schemas.microsoft.com/office/word/2010/wordprocessingDrawing" xmlns:wp="http://schemas.openxmlformats.org/drawingml/2006/wordprocessingDrawing" xmlns:w10="urn:schemas-microsoft-com:office:word" xmlns:w="http://schemas.openxmlformats.org/wordprocessingml/2006/main" xmlns:w14="http://schemas.microsoft.com/office/word/2010/wordml" xmlns:w15="http://schemas.microsoft.com/office/word/2012/wordml" xmlns:w16cex="http://schemas.microsoft.com/office/word/2018/wordml/cex" xmlns:w16cid="http://schemas.microsoft.com/office/word/2016/wordml/cid" xmlns:w16="http://schemas.microsoft.com/office/word/2018/wordml" xmlns:w16sdtdh="http://schemas.microsoft.com/office/word/2020/wordml/sdtdatahash" xmlns:w16se="http://schemas.microsoft.com/office/word/2015/wordml/symex" xmlns:wpg="http://schemas.microsoft.com/office/word/2010/wordprocessingGroup" xmlns:wpi="http://schemas.microsoft.com/office/word/2010/wordprocessingInk" xmlns:wne="http://schemas.microsoft.com/office/word/2006/wordml" xmlns:wps="http://schemas.microsoft.com/office/word/2010/wordprocessingShape" mc:Ignorable="w14 w15 w16se w16cid w16 w16cex w16sdtdh wp14">
   <w:p>
     <w:pPr>
       <w:pStyle w:val="Footer"/>
@@ -21673,7 +21502,7 @@
 </file>
 
 <file path=word/footer2.xml><?xml version="1.0" encoding="utf-8"?>
-<w:ftr xmlns:wpc="http://schemas.microsoft.com/office/word/2010/wordprocessingCanvas" xmlns:cx="http://schemas.microsoft.com/office/drawing/2014/chartex" xmlns:cx1="http://schemas.microsoft.com/office/drawing/2015/9/8/chartex" xmlns:cx2="http://schemas.microsoft.com/office/drawing/2015/10/21/chartex" xmlns:cx3="http://schemas.microsoft.com/office/drawing/2016/5/9/chartex" xmlns:cx4="http://schemas.microsoft.com/office/drawing/2016/5/10/chartex" xmlns:cx5="http://schemas.microsoft.com/office/drawing/2016/5/11/chartex" xmlns:cx6="http://schemas.microsoft.com/office/drawing/2016/5/12/chartex" xmlns:cx7="http://schemas.microsoft.com/office/drawing/2016/5/13/chartex" xmlns:cx8="http://schemas.microsoft.com/office/drawing/2016/5/14/chartex" xmlns:mc="http://schemas.openxmlformats.org/markup-compatibility/2006" xmlns:aink="http://schemas.microsoft.com/office/drawing/2016/ink" xmlns:am3d="http://schemas.microsoft.com/office/drawing/2017/model3d" xmlns:o="urn:schemas-microsoft-com:office:office" xmlns:r="http://schemas.openxmlformats.org/officeDocument/2006/relationships" xmlns:m="http://schemas.openxmlformats.org/officeDocument/2006/math" xmlns:v="urn:schemas-microsoft-com:vml" xmlns:wp14="http://schemas.microsoft.com/office/word/2010/wordprocessingDrawing" xmlns:wp="http://schemas.openxmlformats.org/drawingml/2006/wordprocessingDrawing" xmlns:w10="urn:schemas-microsoft-com:office:word" xmlns:w="http://schemas.openxmlformats.org/wordprocessingml/2006/main" xmlns:w14="http://schemas.microsoft.com/office/word/2010/wordml" xmlns:w15="http://schemas.microsoft.com/office/word/2012/wordml" xmlns:w16cid="http://schemas.microsoft.com/office/word/2016/wordml/cid" xmlns:w16se="http://schemas.microsoft.com/office/word/2015/wordml/symex" xmlns:wpg="http://schemas.microsoft.com/office/word/2010/wordprocessingGroup" xmlns:wpi="http://schemas.microsoft.com/office/word/2010/wordprocessingInk" xmlns:wne="http://schemas.microsoft.com/office/word/2006/wordml" xmlns:wps="http://schemas.microsoft.com/office/word/2010/wordprocessingShape" mc:Ignorable="w14 w15 w16se w16cid wp14">
+<w:ftr xmlns:wpc="http://schemas.microsoft.com/office/word/2010/wordprocessingCanvas" xmlns:cx="http://schemas.microsoft.com/office/drawing/2014/chartex" xmlns:cx1="http://schemas.microsoft.com/office/drawing/2015/9/8/chartex" xmlns:cx2="http://schemas.microsoft.com/office/drawing/2015/10/21/chartex" xmlns:cx3="http://schemas.microsoft.com/office/drawing/2016/5/9/chartex" xmlns:cx4="http://schemas.microsoft.com/office/drawing/2016/5/10/chartex" xmlns:cx5="http://schemas.microsoft.com/office/drawing/2016/5/11/chartex" xmlns:cx6="http://schemas.microsoft.com/office/drawing/2016/5/12/chartex" xmlns:cx7="http://schemas.microsoft.com/office/drawing/2016/5/13/chartex" xmlns:cx8="http://schemas.microsoft.com/office/drawing/2016/5/14/chartex" xmlns:mc="http://schemas.openxmlformats.org/markup-compatibility/2006" xmlns:aink="http://schemas.microsoft.com/office/drawing/2016/ink" xmlns:am3d="http://schemas.microsoft.com/office/drawing/2017/model3d" xmlns:o="urn:schemas-microsoft-com:office:office" xmlns:r="http://schemas.openxmlformats.org/officeDocument/2006/relationships" xmlns:m="http://schemas.openxmlformats.org/officeDocument/2006/math" xmlns:v="urn:schemas-microsoft-com:vml" xmlns:wp14="http://schemas.microsoft.com/office/word/2010/wordprocessingDrawing" xmlns:wp="http://schemas.openxmlformats.org/drawingml/2006/wordprocessingDrawing" xmlns:w10="urn:schemas-microsoft-com:office:word" xmlns:w="http://schemas.openxmlformats.org/wordprocessingml/2006/main" xmlns:w14="http://schemas.microsoft.com/office/word/2010/wordml" xmlns:w15="http://schemas.microsoft.com/office/word/2012/wordml" xmlns:w16cex="http://schemas.microsoft.com/office/word/2018/wordml/cex" xmlns:w16cid="http://schemas.microsoft.com/office/word/2016/wordml/cid" xmlns:w16="http://schemas.microsoft.com/office/word/2018/wordml" xmlns:w16sdtdh="http://schemas.microsoft.com/office/word/2020/wordml/sdtdatahash" xmlns:w16se="http://schemas.microsoft.com/office/word/2015/wordml/symex" xmlns:wpg="http://schemas.microsoft.com/office/word/2010/wordprocessingGroup" xmlns:wpi="http://schemas.microsoft.com/office/word/2010/wordprocessingInk" xmlns:wne="http://schemas.microsoft.com/office/word/2006/wordml" xmlns:wps="http://schemas.microsoft.com/office/word/2010/wordprocessingShape" mc:Ignorable="w14 w15 w16se w16cid w16 w16cex w16sdtdh wp14">
   <w:p>
     <w:pPr>
       <w:pStyle w:val="Footer"/>
@@ -21695,7 +21524,7 @@
         <w:sz w:val="18"/>
         <w:szCs w:val="18"/>
       </w:rPr>
-      <w:t xml:space="preserve">Microsoft SQL Server 2019 </w:t>
+      <w:t xml:space="preserve">Microsoft </w:t>
     </w:r>
     <w:r>
       <w:rPr>
@@ -21703,7 +21532,7 @@
         <w:sz w:val="18"/>
         <w:szCs w:val="18"/>
       </w:rPr>
-      <w:t>Big Data Clusters</w:t>
+      <w:t>MySQL Developer Guide - DRAFT</w:t>
     </w:r>
     <w:r>
       <w:rPr>
@@ -21788,7 +21617,7 @@
 </file>
 
 <file path=word/footer3.xml><?xml version="1.0" encoding="utf-8"?>
-<w:ftr xmlns:wpc="http://schemas.microsoft.com/office/word/2010/wordprocessingCanvas" xmlns:cx="http://schemas.microsoft.com/office/drawing/2014/chartex" xmlns:cx1="http://schemas.microsoft.com/office/drawing/2015/9/8/chartex" xmlns:cx2="http://schemas.microsoft.com/office/drawing/2015/10/21/chartex" xmlns:cx3="http://schemas.microsoft.com/office/drawing/2016/5/9/chartex" xmlns:cx4="http://schemas.microsoft.com/office/drawing/2016/5/10/chartex" xmlns:cx5="http://schemas.microsoft.com/office/drawing/2016/5/11/chartex" xmlns:cx6="http://schemas.microsoft.com/office/drawing/2016/5/12/chartex" xmlns:cx7="http://schemas.microsoft.com/office/drawing/2016/5/13/chartex" xmlns:cx8="http://schemas.microsoft.com/office/drawing/2016/5/14/chartex" xmlns:mc="http://schemas.openxmlformats.org/markup-compatibility/2006" xmlns:aink="http://schemas.microsoft.com/office/drawing/2016/ink" xmlns:am3d="http://schemas.microsoft.com/office/drawing/2017/model3d" xmlns:o="urn:schemas-microsoft-com:office:office" xmlns:r="http://schemas.openxmlformats.org/officeDocument/2006/relationships" xmlns:m="http://schemas.openxmlformats.org/officeDocument/2006/math" xmlns:v="urn:schemas-microsoft-com:vml" xmlns:wp14="http://schemas.microsoft.com/office/word/2010/wordprocessingDrawing" xmlns:wp="http://schemas.openxmlformats.org/drawingml/2006/wordprocessingDrawing" xmlns:w10="urn:schemas-microsoft-com:office:word" xmlns:w="http://schemas.openxmlformats.org/wordprocessingml/2006/main" xmlns:w14="http://schemas.microsoft.com/office/word/2010/wordml" xmlns:w15="http://schemas.microsoft.com/office/word/2012/wordml" xmlns:w16cid="http://schemas.microsoft.com/office/word/2016/wordml/cid" xmlns:w16se="http://schemas.microsoft.com/office/word/2015/wordml/symex" xmlns:wpg="http://schemas.microsoft.com/office/word/2010/wordprocessingGroup" xmlns:wpi="http://schemas.microsoft.com/office/word/2010/wordprocessingInk" xmlns:wne="http://schemas.microsoft.com/office/word/2006/wordml" xmlns:wps="http://schemas.microsoft.com/office/word/2010/wordprocessingShape" mc:Ignorable="w14 w15 w16se w16cid wp14">
+<w:ftr xmlns:wpc="http://schemas.microsoft.com/office/word/2010/wordprocessingCanvas" xmlns:cx="http://schemas.microsoft.com/office/drawing/2014/chartex" xmlns:cx1="http://schemas.microsoft.com/office/drawing/2015/9/8/chartex" xmlns:cx2="http://schemas.microsoft.com/office/drawing/2015/10/21/chartex" xmlns:cx3="http://schemas.microsoft.com/office/drawing/2016/5/9/chartex" xmlns:cx4="http://schemas.microsoft.com/office/drawing/2016/5/10/chartex" xmlns:cx5="http://schemas.microsoft.com/office/drawing/2016/5/11/chartex" xmlns:cx6="http://schemas.microsoft.com/office/drawing/2016/5/12/chartex" xmlns:cx7="http://schemas.microsoft.com/office/drawing/2016/5/13/chartex" xmlns:cx8="http://schemas.microsoft.com/office/drawing/2016/5/14/chartex" xmlns:mc="http://schemas.openxmlformats.org/markup-compatibility/2006" xmlns:aink="http://schemas.microsoft.com/office/drawing/2016/ink" xmlns:am3d="http://schemas.microsoft.com/office/drawing/2017/model3d" xmlns:o="urn:schemas-microsoft-com:office:office" xmlns:r="http://schemas.openxmlformats.org/officeDocument/2006/relationships" xmlns:m="http://schemas.openxmlformats.org/officeDocument/2006/math" xmlns:v="urn:schemas-microsoft-com:vml" xmlns:wp14="http://schemas.microsoft.com/office/word/2010/wordprocessingDrawing" xmlns:wp="http://schemas.openxmlformats.org/drawingml/2006/wordprocessingDrawing" xmlns:w10="urn:schemas-microsoft-com:office:word" xmlns:w="http://schemas.openxmlformats.org/wordprocessingml/2006/main" xmlns:w14="http://schemas.microsoft.com/office/word/2010/wordml" xmlns:w15="http://schemas.microsoft.com/office/word/2012/wordml" xmlns:w16cex="http://schemas.microsoft.com/office/word/2018/wordml/cex" xmlns:w16cid="http://schemas.microsoft.com/office/word/2016/wordml/cid" xmlns:w16="http://schemas.microsoft.com/office/word/2018/wordml" xmlns:w16sdtdh="http://schemas.microsoft.com/office/word/2020/wordml/sdtdatahash" xmlns:w16se="http://schemas.microsoft.com/office/word/2015/wordml/symex" xmlns:wpg="http://schemas.microsoft.com/office/word/2010/wordprocessingGroup" xmlns:wpi="http://schemas.microsoft.com/office/word/2010/wordprocessingInk" xmlns:wne="http://schemas.microsoft.com/office/word/2006/wordml" xmlns:wps="http://schemas.microsoft.com/office/word/2010/wordprocessingShape" mc:Ignorable="w14 w15 w16se w16cid w16 w16cex w16sdtdh wp14">
   <w:tbl>
     <w:tblPr>
       <w:tblW w:w="0" w:type="auto"/>
@@ -21846,7 +21675,7 @@
 </file>
 
 <file path=word/footer4.xml><?xml version="1.0" encoding="utf-8"?>
-<w:ftr xmlns:wpc="http://schemas.microsoft.com/office/word/2010/wordprocessingCanvas" xmlns:cx="http://schemas.microsoft.com/office/drawing/2014/chartex" xmlns:cx1="http://schemas.microsoft.com/office/drawing/2015/9/8/chartex" xmlns:cx2="http://schemas.microsoft.com/office/drawing/2015/10/21/chartex" xmlns:cx3="http://schemas.microsoft.com/office/drawing/2016/5/9/chartex" xmlns:cx4="http://schemas.microsoft.com/office/drawing/2016/5/10/chartex" xmlns:cx5="http://schemas.microsoft.com/office/drawing/2016/5/11/chartex" xmlns:cx6="http://schemas.microsoft.com/office/drawing/2016/5/12/chartex" xmlns:cx7="http://schemas.microsoft.com/office/drawing/2016/5/13/chartex" xmlns:cx8="http://schemas.microsoft.com/office/drawing/2016/5/14/chartex" xmlns:mc="http://schemas.openxmlformats.org/markup-compatibility/2006" xmlns:aink="http://schemas.microsoft.com/office/drawing/2016/ink" xmlns:am3d="http://schemas.microsoft.com/office/drawing/2017/model3d" xmlns:o="urn:schemas-microsoft-com:office:office" xmlns:r="http://schemas.openxmlformats.org/officeDocument/2006/relationships" xmlns:m="http://schemas.openxmlformats.org/officeDocument/2006/math" xmlns:v="urn:schemas-microsoft-com:vml" xmlns:wp14="http://schemas.microsoft.com/office/word/2010/wordprocessingDrawing" xmlns:wp="http://schemas.openxmlformats.org/drawingml/2006/wordprocessingDrawing" xmlns:w10="urn:schemas-microsoft-com:office:word" xmlns:w="http://schemas.openxmlformats.org/wordprocessingml/2006/main" xmlns:w14="http://schemas.microsoft.com/office/word/2010/wordml" xmlns:w15="http://schemas.microsoft.com/office/word/2012/wordml" xmlns:w16cid="http://schemas.microsoft.com/office/word/2016/wordml/cid" xmlns:w16se="http://schemas.microsoft.com/office/word/2015/wordml/symex" xmlns:wpg="http://schemas.microsoft.com/office/word/2010/wordprocessingGroup" xmlns:wpi="http://schemas.microsoft.com/office/word/2010/wordprocessingInk" xmlns:wne="http://schemas.microsoft.com/office/word/2006/wordml" xmlns:wps="http://schemas.microsoft.com/office/word/2010/wordprocessingShape" mc:Ignorable="w14 w15 w16se w16cid wp14">
+<w:ftr xmlns:wpc="http://schemas.microsoft.com/office/word/2010/wordprocessingCanvas" xmlns:cx="http://schemas.microsoft.com/office/drawing/2014/chartex" xmlns:cx1="http://schemas.microsoft.com/office/drawing/2015/9/8/chartex" xmlns:cx2="http://schemas.microsoft.com/office/drawing/2015/10/21/chartex" xmlns:cx3="http://schemas.microsoft.com/office/drawing/2016/5/9/chartex" xmlns:cx4="http://schemas.microsoft.com/office/drawing/2016/5/10/chartex" xmlns:cx5="http://schemas.microsoft.com/office/drawing/2016/5/11/chartex" xmlns:cx6="http://schemas.microsoft.com/office/drawing/2016/5/12/chartex" xmlns:cx7="http://schemas.microsoft.com/office/drawing/2016/5/13/chartex" xmlns:cx8="http://schemas.microsoft.com/office/drawing/2016/5/14/chartex" xmlns:mc="http://schemas.openxmlformats.org/markup-compatibility/2006" xmlns:aink="http://schemas.microsoft.com/office/drawing/2016/ink" xmlns:am3d="http://schemas.microsoft.com/office/drawing/2017/model3d" xmlns:o="urn:schemas-microsoft-com:office:office" xmlns:r="http://schemas.openxmlformats.org/officeDocument/2006/relationships" xmlns:m="http://schemas.openxmlformats.org/officeDocument/2006/math" xmlns:v="urn:schemas-microsoft-com:vml" xmlns:wp14="http://schemas.microsoft.com/office/word/2010/wordprocessingDrawing" xmlns:wp="http://schemas.openxmlformats.org/drawingml/2006/wordprocessingDrawing" xmlns:w10="urn:schemas-microsoft-com:office:word" xmlns:w="http://schemas.openxmlformats.org/wordprocessingml/2006/main" xmlns:w14="http://schemas.microsoft.com/office/word/2010/wordml" xmlns:w15="http://schemas.microsoft.com/office/word/2012/wordml" xmlns:w16cex="http://schemas.microsoft.com/office/word/2018/wordml/cex" xmlns:w16cid="http://schemas.microsoft.com/office/word/2016/wordml/cid" xmlns:w16="http://schemas.microsoft.com/office/word/2018/wordml" xmlns:w16sdtdh="http://schemas.microsoft.com/office/word/2020/wordml/sdtdatahash" xmlns:w16se="http://schemas.microsoft.com/office/word/2015/wordml/symex" xmlns:wpg="http://schemas.microsoft.com/office/word/2010/wordprocessingGroup" xmlns:wpi="http://schemas.microsoft.com/office/word/2010/wordprocessingInk" xmlns:wne="http://schemas.microsoft.com/office/word/2006/wordml" xmlns:wps="http://schemas.microsoft.com/office/word/2010/wordprocessingShape" mc:Ignorable="w14 w15 w16se w16cid w16 w16cex w16sdtdh wp14">
   <w:p>
     <w:pPr>
       <w:pStyle w:val="Footer"/>
@@ -21867,7 +21696,7 @@
 </file>
 
 <file path=word/footnotes.xml><?xml version="1.0" encoding="utf-8"?>
-<w:footnotes xmlns:wpc="http://schemas.microsoft.com/office/word/2010/wordprocessingCanvas" xmlns:cx="http://schemas.microsoft.com/office/drawing/2014/chartex" xmlns:cx1="http://schemas.microsoft.com/office/drawing/2015/9/8/chartex" xmlns:cx2="http://schemas.microsoft.com/office/drawing/2015/10/21/chartex" xmlns:cx3="http://schemas.microsoft.com/office/drawing/2016/5/9/chartex" xmlns:cx4="http://schemas.microsoft.com/office/drawing/2016/5/10/chartex" xmlns:cx5="http://schemas.microsoft.com/office/drawing/2016/5/11/chartex" xmlns:cx6="http://schemas.microsoft.com/office/drawing/2016/5/12/chartex" xmlns:cx7="http://schemas.microsoft.com/office/drawing/2016/5/13/chartex" xmlns:cx8="http://schemas.microsoft.com/office/drawing/2016/5/14/chartex" xmlns:mc="http://schemas.openxmlformats.org/markup-compatibility/2006" xmlns:aink="http://schemas.microsoft.com/office/drawing/2016/ink" xmlns:am3d="http://schemas.microsoft.com/office/drawing/2017/model3d" xmlns:o="urn:schemas-microsoft-com:office:office" xmlns:r="http://schemas.openxmlformats.org/officeDocument/2006/relationships" xmlns:m="http://schemas.openxmlformats.org/officeDocument/2006/math" xmlns:v="urn:schemas-microsoft-com:vml" xmlns:wp14="http://schemas.microsoft.com/office/word/2010/wordprocessingDrawing" xmlns:wp="http://schemas.openxmlformats.org/drawingml/2006/wordprocessingDrawing" xmlns:w10="urn:schemas-microsoft-com:office:word" xmlns:w="http://schemas.openxmlformats.org/wordprocessingml/2006/main" xmlns:w14="http://schemas.microsoft.com/office/word/2010/wordml" xmlns:w15="http://schemas.microsoft.com/office/word/2012/wordml" xmlns:w16cid="http://schemas.microsoft.com/office/word/2016/wordml/cid" xmlns:w16se="http://schemas.microsoft.com/office/word/2015/wordml/symex" xmlns:wpg="http://schemas.microsoft.com/office/word/2010/wordprocessingGroup" xmlns:wpi="http://schemas.microsoft.com/office/word/2010/wordprocessingInk" xmlns:wne="http://schemas.microsoft.com/office/word/2006/wordml" xmlns:wps="http://schemas.microsoft.com/office/word/2010/wordprocessingShape" mc:Ignorable="w14 w15 w16se w16cid wp14">
+<w:footnotes xmlns:wpc="http://schemas.microsoft.com/office/word/2010/wordprocessingCanvas" xmlns:cx="http://schemas.microsoft.com/office/drawing/2014/chartex" xmlns:cx1="http://schemas.microsoft.com/office/drawing/2015/9/8/chartex" xmlns:cx2="http://schemas.microsoft.com/office/drawing/2015/10/21/chartex" xmlns:cx3="http://schemas.microsoft.com/office/drawing/2016/5/9/chartex" xmlns:cx4="http://schemas.microsoft.com/office/drawing/2016/5/10/chartex" xmlns:cx5="http://schemas.microsoft.com/office/drawing/2016/5/11/chartex" xmlns:cx6="http://schemas.microsoft.com/office/drawing/2016/5/12/chartex" xmlns:cx7="http://schemas.microsoft.com/office/drawing/2016/5/13/chartex" xmlns:cx8="http://schemas.microsoft.com/office/drawing/2016/5/14/chartex" xmlns:mc="http://schemas.openxmlformats.org/markup-compatibility/2006" xmlns:aink="http://schemas.microsoft.com/office/drawing/2016/ink" xmlns:am3d="http://schemas.microsoft.com/office/drawing/2017/model3d" xmlns:o="urn:schemas-microsoft-com:office:office" xmlns:r="http://schemas.openxmlformats.org/officeDocument/2006/relationships" xmlns:m="http://schemas.openxmlformats.org/officeDocument/2006/math" xmlns:v="urn:schemas-microsoft-com:vml" xmlns:wp14="http://schemas.microsoft.com/office/word/2010/wordprocessingDrawing" xmlns:wp="http://schemas.openxmlformats.org/drawingml/2006/wordprocessingDrawing" xmlns:w10="urn:schemas-microsoft-com:office:word" xmlns:w="http://schemas.openxmlformats.org/wordprocessingml/2006/main" xmlns:w14="http://schemas.microsoft.com/office/word/2010/wordml" xmlns:w15="http://schemas.microsoft.com/office/word/2012/wordml" xmlns:w16cex="http://schemas.microsoft.com/office/word/2018/wordml/cex" xmlns:w16cid="http://schemas.microsoft.com/office/word/2016/wordml/cid" xmlns:w16="http://schemas.microsoft.com/office/word/2018/wordml" xmlns:w16sdtdh="http://schemas.microsoft.com/office/word/2020/wordml/sdtdatahash" xmlns:w16se="http://schemas.microsoft.com/office/word/2015/wordml/symex" xmlns:wpg="http://schemas.microsoft.com/office/word/2010/wordprocessingGroup" xmlns:wpi="http://schemas.microsoft.com/office/word/2010/wordprocessingInk" xmlns:wne="http://schemas.microsoft.com/office/word/2006/wordml" xmlns:wps="http://schemas.microsoft.com/office/word/2010/wordprocessingShape" mc:Ignorable="w14 w15 w16se w16cid w16 w16cex w16sdtdh wp14">
   <w:footnote w:type="separator" w:id="-1">
     <w:p>
       <w:pPr>
@@ -21944,7 +21773,7 @@
 </file>
 
 <file path=word/header1.xml><?xml version="1.0" encoding="utf-8"?>
-<w:hdr xmlns:wpc="http://schemas.microsoft.com/office/word/2010/wordprocessingCanvas" xmlns:cx="http://schemas.microsoft.com/office/drawing/2014/chartex" xmlns:cx1="http://schemas.microsoft.com/office/drawing/2015/9/8/chartex" xmlns:cx2="http://schemas.microsoft.com/office/drawing/2015/10/21/chartex" xmlns:cx3="http://schemas.microsoft.com/office/drawing/2016/5/9/chartex" xmlns:cx4="http://schemas.microsoft.com/office/drawing/2016/5/10/chartex" xmlns:cx5="http://schemas.microsoft.com/office/drawing/2016/5/11/chartex" xmlns:cx6="http://schemas.microsoft.com/office/drawing/2016/5/12/chartex" xmlns:cx7="http://schemas.microsoft.com/office/drawing/2016/5/13/chartex" xmlns:cx8="http://schemas.microsoft.com/office/drawing/2016/5/14/chartex" xmlns:mc="http://schemas.openxmlformats.org/markup-compatibility/2006" xmlns:aink="http://schemas.microsoft.com/office/drawing/2016/ink" xmlns:am3d="http://schemas.microsoft.com/office/drawing/2017/model3d" xmlns:o="urn:schemas-microsoft-com:office:office" xmlns:r="http://schemas.openxmlformats.org/officeDocument/2006/relationships" xmlns:m="http://schemas.openxmlformats.org/officeDocument/2006/math" xmlns:v="urn:schemas-microsoft-com:vml" xmlns:wp14="http://schemas.microsoft.com/office/word/2010/wordprocessingDrawing" xmlns:wp="http://schemas.openxmlformats.org/drawingml/2006/wordprocessingDrawing" xmlns:w10="urn:schemas-microsoft-com:office:word" xmlns:w="http://schemas.openxmlformats.org/wordprocessingml/2006/main" xmlns:w14="http://schemas.microsoft.com/office/word/2010/wordml" xmlns:w15="http://schemas.microsoft.com/office/word/2012/wordml" xmlns:w16cid="http://schemas.microsoft.com/office/word/2016/wordml/cid" xmlns:w16se="http://schemas.microsoft.com/office/word/2015/wordml/symex" xmlns:wpg="http://schemas.microsoft.com/office/word/2010/wordprocessingGroup" xmlns:wpi="http://schemas.microsoft.com/office/word/2010/wordprocessingInk" xmlns:wne="http://schemas.microsoft.com/office/word/2006/wordml" xmlns:wps="http://schemas.microsoft.com/office/word/2010/wordprocessingShape" mc:Ignorable="w14 w15 w16se w16cid wp14">
+<w:hdr xmlns:wpc="http://schemas.microsoft.com/office/word/2010/wordprocessingCanvas" xmlns:cx="http://schemas.microsoft.com/office/drawing/2014/chartex" xmlns:cx1="http://schemas.microsoft.com/office/drawing/2015/9/8/chartex" xmlns:cx2="http://schemas.microsoft.com/office/drawing/2015/10/21/chartex" xmlns:cx3="http://schemas.microsoft.com/office/drawing/2016/5/9/chartex" xmlns:cx4="http://schemas.microsoft.com/office/drawing/2016/5/10/chartex" xmlns:cx5="http://schemas.microsoft.com/office/drawing/2016/5/11/chartex" xmlns:cx6="http://schemas.microsoft.com/office/drawing/2016/5/12/chartex" xmlns:cx7="http://schemas.microsoft.com/office/drawing/2016/5/13/chartex" xmlns:cx8="http://schemas.microsoft.com/office/drawing/2016/5/14/chartex" xmlns:mc="http://schemas.openxmlformats.org/markup-compatibility/2006" xmlns:aink="http://schemas.microsoft.com/office/drawing/2016/ink" xmlns:am3d="http://schemas.microsoft.com/office/drawing/2017/model3d" xmlns:o="urn:schemas-microsoft-com:office:office" xmlns:r="http://schemas.openxmlformats.org/officeDocument/2006/relationships" xmlns:m="http://schemas.openxmlformats.org/officeDocument/2006/math" xmlns:v="urn:schemas-microsoft-com:vml" xmlns:wp14="http://schemas.microsoft.com/office/word/2010/wordprocessingDrawing" xmlns:wp="http://schemas.openxmlformats.org/drawingml/2006/wordprocessingDrawing" xmlns:w10="urn:schemas-microsoft-com:office:word" xmlns:w="http://schemas.openxmlformats.org/wordprocessingml/2006/main" xmlns:w14="http://schemas.microsoft.com/office/word/2010/wordml" xmlns:w15="http://schemas.microsoft.com/office/word/2012/wordml" xmlns:w16cex="http://schemas.microsoft.com/office/word/2018/wordml/cex" xmlns:w16cid="http://schemas.microsoft.com/office/word/2016/wordml/cid" xmlns:w16="http://schemas.microsoft.com/office/word/2018/wordml" xmlns:w16sdtdh="http://schemas.microsoft.com/office/word/2020/wordml/sdtdatahash" xmlns:w16se="http://schemas.microsoft.com/office/word/2015/wordml/symex" xmlns:wpg="http://schemas.microsoft.com/office/word/2010/wordprocessingGroup" xmlns:wpi="http://schemas.microsoft.com/office/word/2010/wordprocessingInk" xmlns:wne="http://schemas.microsoft.com/office/word/2006/wordml" xmlns:wps="http://schemas.microsoft.com/office/word/2010/wordprocessingShape" mc:Ignorable="w14 w15 w16se w16cid w16 w16cex w16sdtdh wp14">
   <w:p>
     <w:pPr>
       <w:pStyle w:val="Header"/>
@@ -21954,7 +21783,7 @@
 </file>
 
 <file path=word/header2.xml><?xml version="1.0" encoding="utf-8"?>
-<w:hdr xmlns:wpc="http://schemas.microsoft.com/office/word/2010/wordprocessingCanvas" xmlns:cx="http://schemas.microsoft.com/office/drawing/2014/chartex" xmlns:cx1="http://schemas.microsoft.com/office/drawing/2015/9/8/chartex" xmlns:cx2="http://schemas.microsoft.com/office/drawing/2015/10/21/chartex" xmlns:cx3="http://schemas.microsoft.com/office/drawing/2016/5/9/chartex" xmlns:cx4="http://schemas.microsoft.com/office/drawing/2016/5/10/chartex" xmlns:cx5="http://schemas.microsoft.com/office/drawing/2016/5/11/chartex" xmlns:cx6="http://schemas.microsoft.com/office/drawing/2016/5/12/chartex" xmlns:cx7="http://schemas.microsoft.com/office/drawing/2016/5/13/chartex" xmlns:cx8="http://schemas.microsoft.com/office/drawing/2016/5/14/chartex" xmlns:mc="http://schemas.openxmlformats.org/markup-compatibility/2006" xmlns:aink="http://schemas.microsoft.com/office/drawing/2016/ink" xmlns:am3d="http://schemas.microsoft.com/office/drawing/2017/model3d" xmlns:o="urn:schemas-microsoft-com:office:office" xmlns:r="http://schemas.openxmlformats.org/officeDocument/2006/relationships" xmlns:m="http://schemas.openxmlformats.org/officeDocument/2006/math" xmlns:v="urn:schemas-microsoft-com:vml" xmlns:wp14="http://schemas.microsoft.com/office/word/2010/wordprocessingDrawing" xmlns:wp="http://schemas.openxmlformats.org/drawingml/2006/wordprocessingDrawing" xmlns:w10="urn:schemas-microsoft-com:office:word" xmlns:w="http://schemas.openxmlformats.org/wordprocessingml/2006/main" xmlns:w14="http://schemas.microsoft.com/office/word/2010/wordml" xmlns:w15="http://schemas.microsoft.com/office/word/2012/wordml" xmlns:w16cid="http://schemas.microsoft.com/office/word/2016/wordml/cid" xmlns:w16se="http://schemas.microsoft.com/office/word/2015/wordml/symex" xmlns:wpg="http://schemas.microsoft.com/office/word/2010/wordprocessingGroup" xmlns:wpi="http://schemas.microsoft.com/office/word/2010/wordprocessingInk" xmlns:wne="http://schemas.microsoft.com/office/word/2006/wordml" xmlns:wps="http://schemas.microsoft.com/office/word/2010/wordprocessingShape" mc:Ignorable="w14 w15 w16se w16cid wp14">
+<w:hdr xmlns:wpc="http://schemas.microsoft.com/office/word/2010/wordprocessingCanvas" xmlns:cx="http://schemas.microsoft.com/office/drawing/2014/chartex" xmlns:cx1="http://schemas.microsoft.com/office/drawing/2015/9/8/chartex" xmlns:cx2="http://schemas.microsoft.com/office/drawing/2015/10/21/chartex" xmlns:cx3="http://schemas.microsoft.com/office/drawing/2016/5/9/chartex" xmlns:cx4="http://schemas.microsoft.com/office/drawing/2016/5/10/chartex" xmlns:cx5="http://schemas.microsoft.com/office/drawing/2016/5/11/chartex" xmlns:cx6="http://schemas.microsoft.com/office/drawing/2016/5/12/chartex" xmlns:cx7="http://schemas.microsoft.com/office/drawing/2016/5/13/chartex" xmlns:cx8="http://schemas.microsoft.com/office/drawing/2016/5/14/chartex" xmlns:mc="http://schemas.openxmlformats.org/markup-compatibility/2006" xmlns:aink="http://schemas.microsoft.com/office/drawing/2016/ink" xmlns:am3d="http://schemas.microsoft.com/office/drawing/2017/model3d" xmlns:o="urn:schemas-microsoft-com:office:office" xmlns:r="http://schemas.openxmlformats.org/officeDocument/2006/relationships" xmlns:m="http://schemas.openxmlformats.org/officeDocument/2006/math" xmlns:v="urn:schemas-microsoft-com:vml" xmlns:wp14="http://schemas.microsoft.com/office/word/2010/wordprocessingDrawing" xmlns:wp="http://schemas.openxmlformats.org/drawingml/2006/wordprocessingDrawing" xmlns:w10="urn:schemas-microsoft-com:office:word" xmlns:w="http://schemas.openxmlformats.org/wordprocessingml/2006/main" xmlns:w14="http://schemas.microsoft.com/office/word/2010/wordml" xmlns:w15="http://schemas.microsoft.com/office/word/2012/wordml" xmlns:w16cex="http://schemas.microsoft.com/office/word/2018/wordml/cex" xmlns:w16cid="http://schemas.microsoft.com/office/word/2016/wordml/cid" xmlns:w16="http://schemas.microsoft.com/office/word/2018/wordml" xmlns:w16sdtdh="http://schemas.microsoft.com/office/word/2020/wordml/sdtdatahash" xmlns:w16se="http://schemas.microsoft.com/office/word/2015/wordml/symex" xmlns:wpg="http://schemas.microsoft.com/office/word/2010/wordprocessingGroup" xmlns:wpi="http://schemas.microsoft.com/office/word/2010/wordprocessingInk" xmlns:wne="http://schemas.microsoft.com/office/word/2006/wordml" xmlns:wps="http://schemas.microsoft.com/office/word/2010/wordprocessingShape" mc:Ignorable="w14 w15 w16se w16cid w16 w16cex w16sdtdh wp14">
   <w:p>
     <w:pPr>
       <w:pStyle w:val="Header"/>
@@ -22026,7 +21855,7 @@
 </file>
 
 <file path=word/header3.xml><?xml version="1.0" encoding="utf-8"?>
-<w:hdr xmlns:wpc="http://schemas.microsoft.com/office/word/2010/wordprocessingCanvas" xmlns:cx="http://schemas.microsoft.com/office/drawing/2014/chartex" xmlns:cx1="http://schemas.microsoft.com/office/drawing/2015/9/8/chartex" xmlns:cx2="http://schemas.microsoft.com/office/drawing/2015/10/21/chartex" xmlns:cx3="http://schemas.microsoft.com/office/drawing/2016/5/9/chartex" xmlns:cx4="http://schemas.microsoft.com/office/drawing/2016/5/10/chartex" xmlns:cx5="http://schemas.microsoft.com/office/drawing/2016/5/11/chartex" xmlns:cx6="http://schemas.microsoft.com/office/drawing/2016/5/12/chartex" xmlns:cx7="http://schemas.microsoft.com/office/drawing/2016/5/13/chartex" xmlns:cx8="http://schemas.microsoft.com/office/drawing/2016/5/14/chartex" xmlns:mc="http://schemas.openxmlformats.org/markup-compatibility/2006" xmlns:aink="http://schemas.microsoft.com/office/drawing/2016/ink" xmlns:am3d="http://schemas.microsoft.com/office/drawing/2017/model3d" xmlns:o="urn:schemas-microsoft-com:office:office" xmlns:r="http://schemas.openxmlformats.org/officeDocument/2006/relationships" xmlns:m="http://schemas.openxmlformats.org/officeDocument/2006/math" xmlns:v="urn:schemas-microsoft-com:vml" xmlns:wp14="http://schemas.microsoft.com/office/word/2010/wordprocessingDrawing" xmlns:wp="http://schemas.openxmlformats.org/drawingml/2006/wordprocessingDrawing" xmlns:w10="urn:schemas-microsoft-com:office:word" xmlns:w="http://schemas.openxmlformats.org/wordprocessingml/2006/main" xmlns:w14="http://schemas.microsoft.com/office/word/2010/wordml" xmlns:w15="http://schemas.microsoft.com/office/word/2012/wordml" xmlns:w16cid="http://schemas.microsoft.com/office/word/2016/wordml/cid" xmlns:w16se="http://schemas.microsoft.com/office/word/2015/wordml/symex" xmlns:wpg="http://schemas.microsoft.com/office/word/2010/wordprocessingGroup" xmlns:wpi="http://schemas.microsoft.com/office/word/2010/wordprocessingInk" xmlns:wne="http://schemas.microsoft.com/office/word/2006/wordml" xmlns:wps="http://schemas.microsoft.com/office/word/2010/wordprocessingShape" mc:Ignorable="w14 w15 w16se w16cid wp14">
+<w:hdr xmlns:wpc="http://schemas.microsoft.com/office/word/2010/wordprocessingCanvas" xmlns:cx="http://schemas.microsoft.com/office/drawing/2014/chartex" xmlns:cx1="http://schemas.microsoft.com/office/drawing/2015/9/8/chartex" xmlns:cx2="http://schemas.microsoft.com/office/drawing/2015/10/21/chartex" xmlns:cx3="http://schemas.microsoft.com/office/drawing/2016/5/9/chartex" xmlns:cx4="http://schemas.microsoft.com/office/drawing/2016/5/10/chartex" xmlns:cx5="http://schemas.microsoft.com/office/drawing/2016/5/11/chartex" xmlns:cx6="http://schemas.microsoft.com/office/drawing/2016/5/12/chartex" xmlns:cx7="http://schemas.microsoft.com/office/drawing/2016/5/13/chartex" xmlns:cx8="http://schemas.microsoft.com/office/drawing/2016/5/14/chartex" xmlns:mc="http://schemas.openxmlformats.org/markup-compatibility/2006" xmlns:aink="http://schemas.microsoft.com/office/drawing/2016/ink" xmlns:am3d="http://schemas.microsoft.com/office/drawing/2017/model3d" xmlns:o="urn:schemas-microsoft-com:office:office" xmlns:r="http://schemas.openxmlformats.org/officeDocument/2006/relationships" xmlns:m="http://schemas.openxmlformats.org/officeDocument/2006/math" xmlns:v="urn:schemas-microsoft-com:vml" xmlns:wp14="http://schemas.microsoft.com/office/word/2010/wordprocessingDrawing" xmlns:wp="http://schemas.openxmlformats.org/drawingml/2006/wordprocessingDrawing" xmlns:w10="urn:schemas-microsoft-com:office:word" xmlns:w="http://schemas.openxmlformats.org/wordprocessingml/2006/main" xmlns:w14="http://schemas.microsoft.com/office/word/2010/wordml" xmlns:w15="http://schemas.microsoft.com/office/word/2012/wordml" xmlns:w16cex="http://schemas.microsoft.com/office/word/2018/wordml/cex" xmlns:w16cid="http://schemas.microsoft.com/office/word/2016/wordml/cid" xmlns:w16="http://schemas.microsoft.com/office/word/2018/wordml" xmlns:w16sdtdh="http://schemas.microsoft.com/office/word/2020/wordml/sdtdatahash" xmlns:w16se="http://schemas.microsoft.com/office/word/2015/wordml/symex" xmlns:wpg="http://schemas.microsoft.com/office/word/2010/wordprocessingGroup" xmlns:wpi="http://schemas.microsoft.com/office/word/2010/wordprocessingInk" xmlns:wne="http://schemas.microsoft.com/office/word/2006/wordml" xmlns:wps="http://schemas.microsoft.com/office/word/2010/wordprocessingShape" mc:Ignorable="w14 w15 w16se w16cid w16 w16cex w16sdtdh wp14">
   <w:tbl>
     <w:tblPr>
       <w:tblW w:w="0" w:type="auto"/>
@@ -22084,7 +21913,7 @@
 </file>
 
 <file path=word/header4.xml><?xml version="1.0" encoding="utf-8"?>
-<w:hdr xmlns:wpc="http://schemas.microsoft.com/office/word/2010/wordprocessingCanvas" xmlns:cx="http://schemas.microsoft.com/office/drawing/2014/chartex" xmlns:cx1="http://schemas.microsoft.com/office/drawing/2015/9/8/chartex" xmlns:cx2="http://schemas.microsoft.com/office/drawing/2015/10/21/chartex" xmlns:cx3="http://schemas.microsoft.com/office/drawing/2016/5/9/chartex" xmlns:cx4="http://schemas.microsoft.com/office/drawing/2016/5/10/chartex" xmlns:cx5="http://schemas.microsoft.com/office/drawing/2016/5/11/chartex" xmlns:cx6="http://schemas.microsoft.com/office/drawing/2016/5/12/chartex" xmlns:cx7="http://schemas.microsoft.com/office/drawing/2016/5/13/chartex" xmlns:cx8="http://schemas.microsoft.com/office/drawing/2016/5/14/chartex" xmlns:mc="http://schemas.openxmlformats.org/markup-compatibility/2006" xmlns:aink="http://schemas.microsoft.com/office/drawing/2016/ink" xmlns:am3d="http://schemas.microsoft.com/office/drawing/2017/model3d" xmlns:o="urn:schemas-microsoft-com:office:office" xmlns:r="http://schemas.openxmlformats.org/officeDocument/2006/relationships" xmlns:m="http://schemas.openxmlformats.org/officeDocument/2006/math" xmlns:v="urn:schemas-microsoft-com:vml" xmlns:wp14="http://schemas.microsoft.com/office/word/2010/wordprocessingDrawing" xmlns:wp="http://schemas.openxmlformats.org/drawingml/2006/wordprocessingDrawing" xmlns:w10="urn:schemas-microsoft-com:office:word" xmlns:w="http://schemas.openxmlformats.org/wordprocessingml/2006/main" xmlns:w14="http://schemas.microsoft.com/office/word/2010/wordml" xmlns:w15="http://schemas.microsoft.com/office/word/2012/wordml" xmlns:w16cid="http://schemas.microsoft.com/office/word/2016/wordml/cid" xmlns:w16se="http://schemas.microsoft.com/office/word/2015/wordml/symex" xmlns:wpg="http://schemas.microsoft.com/office/word/2010/wordprocessingGroup" xmlns:wpi="http://schemas.microsoft.com/office/word/2010/wordprocessingInk" xmlns:wne="http://schemas.microsoft.com/office/word/2006/wordml" xmlns:wps="http://schemas.microsoft.com/office/word/2010/wordprocessingShape" mc:Ignorable="w14 w15 w16se w16cid wp14">
+<w:hdr xmlns:wpc="http://schemas.microsoft.com/office/word/2010/wordprocessingCanvas" xmlns:cx="http://schemas.microsoft.com/office/drawing/2014/chartex" xmlns:cx1="http://schemas.microsoft.com/office/drawing/2015/9/8/chartex" xmlns:cx2="http://schemas.microsoft.com/office/drawing/2015/10/21/chartex" xmlns:cx3="http://schemas.microsoft.com/office/drawing/2016/5/9/chartex" xmlns:cx4="http://schemas.microsoft.com/office/drawing/2016/5/10/chartex" xmlns:cx5="http://schemas.microsoft.com/office/drawing/2016/5/11/chartex" xmlns:cx6="http://schemas.microsoft.com/office/drawing/2016/5/12/chartex" xmlns:cx7="http://schemas.microsoft.com/office/drawing/2016/5/13/chartex" xmlns:cx8="http://schemas.microsoft.com/office/drawing/2016/5/14/chartex" xmlns:mc="http://schemas.openxmlformats.org/markup-compatibility/2006" xmlns:aink="http://schemas.microsoft.com/office/drawing/2016/ink" xmlns:am3d="http://schemas.microsoft.com/office/drawing/2017/model3d" xmlns:o="urn:schemas-microsoft-com:office:office" xmlns:r="http://schemas.openxmlformats.org/officeDocument/2006/relationships" xmlns:m="http://schemas.openxmlformats.org/officeDocument/2006/math" xmlns:v="urn:schemas-microsoft-com:vml" xmlns:wp14="http://schemas.microsoft.com/office/word/2010/wordprocessingDrawing" xmlns:wp="http://schemas.openxmlformats.org/drawingml/2006/wordprocessingDrawing" xmlns:w10="urn:schemas-microsoft-com:office:word" xmlns:w="http://schemas.openxmlformats.org/wordprocessingml/2006/main" xmlns:w14="http://schemas.microsoft.com/office/word/2010/wordml" xmlns:w15="http://schemas.microsoft.com/office/word/2012/wordml" xmlns:w16cex="http://schemas.microsoft.com/office/word/2018/wordml/cex" xmlns:w16cid="http://schemas.microsoft.com/office/word/2016/wordml/cid" xmlns:w16="http://schemas.microsoft.com/office/word/2018/wordml" xmlns:w16sdtdh="http://schemas.microsoft.com/office/word/2020/wordml/sdtdatahash" xmlns:w16se="http://schemas.microsoft.com/office/word/2015/wordml/symex" xmlns:wpg="http://schemas.microsoft.com/office/word/2010/wordprocessingGroup" xmlns:wpi="http://schemas.microsoft.com/office/word/2010/wordprocessingInk" xmlns:wne="http://schemas.microsoft.com/office/word/2006/wordml" xmlns:wps="http://schemas.microsoft.com/office/word/2010/wordprocessingShape" mc:Ignorable="w14 w15 w16se w16cid w16 w16cex w16sdtdh wp14">
   <w:p>
     <w:pPr>
       <w:pStyle w:val="Header"/>
@@ -22231,7 +22060,7 @@
 </file>
 
 <file path=word/numbering.xml><?xml version="1.0" encoding="utf-8"?>
-<w:numbering xmlns:wpc="http://schemas.microsoft.com/office/word/2010/wordprocessingCanvas" xmlns:cx="http://schemas.microsoft.com/office/drawing/2014/chartex" xmlns:cx1="http://schemas.microsoft.com/office/drawing/2015/9/8/chartex" xmlns:cx2="http://schemas.microsoft.com/office/drawing/2015/10/21/chartex" xmlns:cx3="http://schemas.microsoft.com/office/drawing/2016/5/9/chartex" xmlns:cx4="http://schemas.microsoft.com/office/drawing/2016/5/10/chartex" xmlns:cx5="http://schemas.microsoft.com/office/drawing/2016/5/11/chartex" xmlns:cx6="http://schemas.microsoft.com/office/drawing/2016/5/12/chartex" xmlns:cx7="http://schemas.microsoft.com/office/drawing/2016/5/13/chartex" xmlns:cx8="http://schemas.microsoft.com/office/drawing/2016/5/14/chartex" xmlns:mc="http://schemas.openxmlformats.org/markup-compatibility/2006" xmlns:aink="http://schemas.microsoft.com/office/drawing/2016/ink" xmlns:am3d="http://schemas.microsoft.com/office/drawing/2017/model3d" xmlns:o="urn:schemas-microsoft-com:office:office" xmlns:r="http://schemas.openxmlformats.org/officeDocument/2006/relationships" xmlns:m="http://schemas.openxmlformats.org/officeDocument/2006/math" xmlns:v="urn:schemas-microsoft-com:vml" xmlns:wp14="http://schemas.microsoft.com/office/word/2010/wordprocessingDrawing" xmlns:wp="http://schemas.openxmlformats.org/drawingml/2006/wordprocessingDrawing" xmlns:w10="urn:schemas-microsoft-com:office:word" xmlns:w="http://schemas.openxmlformats.org/wordprocessingml/2006/main" xmlns:w14="http://schemas.microsoft.com/office/word/2010/wordml" xmlns:w15="http://schemas.microsoft.com/office/word/2012/wordml" xmlns:w16cid="http://schemas.microsoft.com/office/word/2016/wordml/cid" xmlns:w16se="http://schemas.microsoft.com/office/word/2015/wordml/symex" xmlns:wpg="http://schemas.microsoft.com/office/word/2010/wordprocessingGroup" xmlns:wpi="http://schemas.microsoft.com/office/word/2010/wordprocessingInk" xmlns:wne="http://schemas.microsoft.com/office/word/2006/wordml" xmlns:wps="http://schemas.microsoft.com/office/word/2010/wordprocessingShape" mc:Ignorable="w14 w15 w16se w16cid wp14">
+<w:numbering xmlns:wpc="http://schemas.microsoft.com/office/word/2010/wordprocessingCanvas" xmlns:cx="http://schemas.microsoft.com/office/drawing/2014/chartex" xmlns:cx1="http://schemas.microsoft.com/office/drawing/2015/9/8/chartex" xmlns:cx2="http://schemas.microsoft.com/office/drawing/2015/10/21/chartex" xmlns:cx3="http://schemas.microsoft.com/office/drawing/2016/5/9/chartex" xmlns:cx4="http://schemas.microsoft.com/office/drawing/2016/5/10/chartex" xmlns:cx5="http://schemas.microsoft.com/office/drawing/2016/5/11/chartex" xmlns:cx6="http://schemas.microsoft.com/office/drawing/2016/5/12/chartex" xmlns:cx7="http://schemas.microsoft.com/office/drawing/2016/5/13/chartex" xmlns:cx8="http://schemas.microsoft.com/office/drawing/2016/5/14/chartex" xmlns:mc="http://schemas.openxmlformats.org/markup-compatibility/2006" xmlns:aink="http://schemas.microsoft.com/office/drawing/2016/ink" xmlns:am3d="http://schemas.microsoft.com/office/drawing/2017/model3d" xmlns:o="urn:schemas-microsoft-com:office:office" xmlns:r="http://schemas.openxmlformats.org/officeDocument/2006/relationships" xmlns:m="http://schemas.openxmlformats.org/officeDocument/2006/math" xmlns:v="urn:schemas-microsoft-com:vml" xmlns:wp14="http://schemas.microsoft.com/office/word/2010/wordprocessingDrawing" xmlns:wp="http://schemas.openxmlformats.org/drawingml/2006/wordprocessingDrawing" xmlns:w10="urn:schemas-microsoft-com:office:word" xmlns:w="http://schemas.openxmlformats.org/wordprocessingml/2006/main" xmlns:w14="http://schemas.microsoft.com/office/word/2010/wordml" xmlns:w15="http://schemas.microsoft.com/office/word/2012/wordml" xmlns:w16cex="http://schemas.microsoft.com/office/word/2018/wordml/cex" xmlns:w16cid="http://schemas.microsoft.com/office/word/2016/wordml/cid" xmlns:w16="http://schemas.microsoft.com/office/word/2018/wordml" xmlns:w16sdtdh="http://schemas.microsoft.com/office/word/2020/wordml/sdtdatahash" xmlns:w16se="http://schemas.microsoft.com/office/word/2015/wordml/symex" xmlns:wpg="http://schemas.microsoft.com/office/word/2010/wordprocessingGroup" xmlns:wpi="http://schemas.microsoft.com/office/word/2010/wordprocessingInk" xmlns:wne="http://schemas.microsoft.com/office/word/2006/wordml" xmlns:wps="http://schemas.microsoft.com/office/word/2010/wordprocessingShape" mc:Ignorable="w14 w15 w16se w16cid w16 w16cex w16sdtdh wp14">
   <w:abstractNum w:abstractNumId="0" w15:restartNumberingAfterBreak="0">
     <w:nsid w:val="010E1AB6"/>
     <w:multiLevelType w:val="hybridMultilevel"/>
@@ -28006,7 +27835,7 @@
 </file>
 
 <file path=word/styles.xml><?xml version="1.0" encoding="utf-8"?>
-<w:styles xmlns:mc="http://schemas.openxmlformats.org/markup-compatibility/2006" xmlns:r="http://schemas.openxmlformats.org/officeDocument/2006/relationships" xmlns:w="http://schemas.openxmlformats.org/wordprocessingml/2006/main" xmlns:w14="http://schemas.microsoft.com/office/word/2010/wordml" xmlns:w15="http://schemas.microsoft.com/office/word/2012/wordml" xmlns:w16cid="http://schemas.microsoft.com/office/word/2016/wordml/cid" xmlns:w16se="http://schemas.microsoft.com/office/word/2015/wordml/symex" mc:Ignorable="w14 w15 w16se w16cid">
+<w:styles xmlns:mc="http://schemas.openxmlformats.org/markup-compatibility/2006" xmlns:r="http://schemas.openxmlformats.org/officeDocument/2006/relationships" xmlns:w="http://schemas.openxmlformats.org/wordprocessingml/2006/main" xmlns:w14="http://schemas.microsoft.com/office/word/2010/wordml" xmlns:w15="http://schemas.microsoft.com/office/word/2012/wordml" xmlns:w16cex="http://schemas.microsoft.com/office/word/2018/wordml/cex" xmlns:w16cid="http://schemas.microsoft.com/office/word/2016/wordml/cid" xmlns:w16="http://schemas.microsoft.com/office/word/2018/wordml" xmlns:w16sdtdh="http://schemas.microsoft.com/office/word/2020/wordml/sdtdatahash" xmlns:w16se="http://schemas.microsoft.com/office/word/2015/wordml/symex" mc:Ignorable="w14 w15 w16se w16cid w16 w16cex w16sdtdh">
   <w:docDefaults>
     <w:rPrDefault>
       <w:rPr>
@@ -28016,7 +27845,7 @@
     </w:rPrDefault>
     <w:pPrDefault/>
   </w:docDefaults>
-  <w:latentStyles w:defLockedState="0" w:defUIPriority="99" w:defSemiHidden="0" w:defUnhideWhenUsed="0" w:defQFormat="0" w:count="377">
+  <w:latentStyles w:defLockedState="0" w:defUIPriority="99" w:defSemiHidden="0" w:defUnhideWhenUsed="0" w:defQFormat="0" w:count="376">
     <w:lsdException w:name="Normal" w:uiPriority="0" w:qFormat="1"/>
     <w:lsdException w:name="heading 1" w:uiPriority="9" w:qFormat="1"/>
     <w:lsdException w:name="heading 2" w:semiHidden="1" w:uiPriority="9" w:unhideWhenUsed="1" w:qFormat="1"/>
@@ -28393,7 +28222,6 @@
     <w:lsdException w:name="Hashtag" w:semiHidden="1" w:unhideWhenUsed="1"/>
     <w:lsdException w:name="Unresolved Mention" w:semiHidden="1" w:unhideWhenUsed="1"/>
     <w:lsdException w:name="Smart Link" w:semiHidden="1" w:unhideWhenUsed="1"/>
-    <w:lsdException w:name="Smart Link Error" w:semiHidden="1" w:unhideWhenUsed="1"/>
   </w:latentStyles>
   <w:style w:type="paragraph" w:default="1" w:styleId="Normal">
     <w:name w:val="Normal"/>
@@ -28444,7 +28272,7 @@
       <w:outlineLvl w:val="1"/>
     </w:pPr>
     <w:rPr>
-      <w:rFonts w:ascii="Open Sans Semibold" w:eastAsiaTheme="majorEastAsia" w:hAnsi="Open Sans Semibold" w:cs="Segoe UI Light"/>
+      <w:rFonts w:ascii="Open Sans SemiBold" w:eastAsiaTheme="majorEastAsia" w:hAnsi="Open Sans SemiBold" w:cs="Segoe UI Light"/>
       <w:bCs/>
       <w:sz w:val="28"/>
       <w:szCs w:val="36"/>
@@ -28575,7 +28403,7 @@
     <w:uiPriority w:val="9"/>
     <w:rsid w:val="00A31C83"/>
     <w:rPr>
-      <w:rFonts w:ascii="Open Sans Semibold" w:eastAsiaTheme="majorEastAsia" w:hAnsi="Open Sans Semibold" w:cs="Segoe UI Light"/>
+      <w:rFonts w:ascii="Open Sans SemiBold" w:eastAsiaTheme="majorEastAsia" w:hAnsi="Open Sans SemiBold" w:cs="Segoe UI Light"/>
       <w:bCs/>
       <w:sz w:val="28"/>
       <w:szCs w:val="36"/>
@@ -29817,6 +29645,21 @@
 </file>
 
 <file path=customXml/item1.xml><?xml version="1.0" encoding="utf-8"?>
+<p:properties xmlns:p="http://schemas.microsoft.com/office/2006/metadata/properties" xmlns:xsi="http://www.w3.org/2001/XMLSchema-instance" xmlns:pc="http://schemas.microsoft.com/office/infopath/2007/PartnerControls">
+  <documentManagement/>
+</p:properties>
+</file>
+
+<file path=customXml/item2.xml><?xml version="1.0" encoding="utf-8"?>
+<?mso-contentType ?>
+<FormTemplates xmlns="http://schemas.microsoft.com/sharepoint/v3/contenttype/forms">
+  <Display>DocumentLibraryForm</Display>
+  <Edit>DocumentLibraryForm</Edit>
+  <New>DocumentLibraryForm</New>
+</FormTemplates>
+</file>
+
+<file path=customXml/item3.xml><?xml version="1.0" encoding="utf-8"?>
 <ct:contentTypeSchema xmlns:ct="http://schemas.microsoft.com/office/2006/metadata/contentType" xmlns:ma="http://schemas.microsoft.com/office/2006/metadata/properties/metaAttributes" ct:_="" ma:_="" ma:contentTypeName="Document" ma:contentTypeID="0x010100692588D602D9C74BA5C77B3B288401E9" ma:contentTypeVersion="4" ma:contentTypeDescription="Create a new document." ma:contentTypeScope="" ma:versionID="9a41f2504c6557e2a4178ec307b42c90">
   <xsd:schema xmlns:xsd="http://www.w3.org/2001/XMLSchema" xmlns:xs="http://www.w3.org/2001/XMLSchema" xmlns:p="http://schemas.microsoft.com/office/2006/metadata/properties" xmlns:ns2="875fc5bd-466e-432b-b593-c304bd4203b4" targetNamespace="http://schemas.microsoft.com/office/2006/metadata/properties" ma:root="true" ma:fieldsID="ed125be9e903a2fcc1fcd1c932c64e8b" ns2:_="">
     <xsd:import namespace="875fc5bd-466e-432b-b593-c304bd4203b4"/>
@@ -29962,26 +29805,28 @@
 </ct:contentTypeSchema>
 </file>
 
-<file path=customXml/item2.xml><?xml version="1.0" encoding="utf-8"?>
-<?mso-contentType ?>
-<FormTemplates xmlns="http://schemas.microsoft.com/sharepoint/v3/contenttype/forms">
-  <Display>DocumentLibraryForm</Display>
-  <Edit>DocumentLibraryForm</Edit>
-  <New>DocumentLibraryForm</New>
-</FormTemplates>
-</file>
-
-<file path=customXml/item3.xml><?xml version="1.0" encoding="utf-8"?>
-<p:properties xmlns:p="http://schemas.microsoft.com/office/2006/metadata/properties" xmlns:xsi="http://www.w3.org/2001/XMLSchema-instance" xmlns:pc="http://schemas.microsoft.com/office/infopath/2007/PartnerControls">
-  <documentManagement/>
-</p:properties>
-</file>
-
 <file path=customXml/item4.xml><?xml version="1.0" encoding="utf-8"?>
 <b:Sources xmlns:b="http://schemas.openxmlformats.org/officeDocument/2006/bibliography" xmlns="http://schemas.openxmlformats.org/officeDocument/2006/bibliography" SelectedStyle="\APASixthEditionOfficeOnline.xsl" StyleName="APA" Version="6"/>
 </file>
 
 <file path=customXml/itemProps1.xml><?xml version="1.0" encoding="utf-8"?>
+<ds:datastoreItem xmlns:ds="http://schemas.openxmlformats.org/officeDocument/2006/customXml" ds:itemID="{188041B3-0DB8-49B7-AE00-60569D6FF971}">
+  <ds:schemaRefs>
+    <ds:schemaRef ds:uri="http://schemas.microsoft.com/office/2006/metadata/properties"/>
+    <ds:schemaRef ds:uri="http://schemas.microsoft.com/office/infopath/2007/PartnerControls"/>
+  </ds:schemaRefs>
+</ds:datastoreItem>
+</file>
+
+<file path=customXml/itemProps2.xml><?xml version="1.0" encoding="utf-8"?>
+<ds:datastoreItem xmlns:ds="http://schemas.openxmlformats.org/officeDocument/2006/customXml" ds:itemID="{ACB8C4A0-BC41-4053-89D1-FCDE00DFCC9C}">
+  <ds:schemaRefs>
+    <ds:schemaRef ds:uri="http://schemas.microsoft.com/sharepoint/v3/contenttype/forms"/>
+  </ds:schemaRefs>
+</ds:datastoreItem>
+</file>
+
+<file path=customXml/itemProps3.xml><?xml version="1.0" encoding="utf-8"?>
 <ds:datastoreItem xmlns:ds="http://schemas.openxmlformats.org/officeDocument/2006/customXml" ds:itemID="{11B225CE-F78C-41DB-BBCD-3F429E40C19F}">
   <ds:schemaRefs>
     <ds:schemaRef ds:uri="http://schemas.microsoft.com/office/2006/metadata/contentType"/>
@@ -29999,30 +29844,6 @@
 </ds:datastoreItem>
 </file>
 
-<file path=customXml/itemProps2.xml><?xml version="1.0" encoding="utf-8"?>
-<ds:datastoreItem xmlns:ds="http://schemas.openxmlformats.org/officeDocument/2006/customXml" ds:itemID="{ACB8C4A0-BC41-4053-89D1-FCDE00DFCC9C}">
-  <ds:schemaRefs>
-    <ds:schemaRef ds:uri="http://schemas.microsoft.com/sharepoint/v3/contenttype/forms"/>
-  </ds:schemaRefs>
-</ds:datastoreItem>
-</file>
-
-<file path=customXml/itemProps3.xml><?xml version="1.0" encoding="utf-8"?>
-<ds:datastoreItem xmlns:ds="http://schemas.openxmlformats.org/officeDocument/2006/customXml" ds:itemID="{188041B3-0DB8-49B7-AE00-60569D6FF971}">
-  <ds:schemaRefs>
-    <ds:schemaRef ds:uri="http://schemas.microsoft.com/office/2006/metadata/properties"/>
-    <ds:schemaRef ds:uri="875fc5bd-466e-432b-b593-c304bd4203b4"/>
-    <ds:schemaRef ds:uri="http://purl.org/dc/terms/"/>
-    <ds:schemaRef ds:uri="http://schemas.microsoft.com/office/infopath/2007/PartnerControls"/>
-    <ds:schemaRef ds:uri="http://schemas.microsoft.com/office/2006/documentManagement/types"/>
-    <ds:schemaRef ds:uri="http://purl.org/dc/elements/1.1/"/>
-    <ds:schemaRef ds:uri="http://schemas.openxmlformats.org/package/2006/metadata/core-properties"/>
-    <ds:schemaRef ds:uri="http://www.w3.org/XML/1998/namespace"/>
-    <ds:schemaRef ds:uri="http://purl.org/dc/dcmitype/"/>
-  </ds:schemaRefs>
-</ds:datastoreItem>
-</file>
-
 <file path=customXml/itemProps4.xml><?xml version="1.0" encoding="utf-8"?>
 <ds:datastoreItem xmlns:ds="http://schemas.openxmlformats.org/officeDocument/2006/customXml" ds:itemID="{D27D09D9-ED5D-484D-B991-FC22D9F38246}">
   <ds:schemaRefs>

</xml_diff>

<commit_message>
Updating the document based on Shreya
</commit_message>
<xml_diff>
--- a/pandoc/temp/sample-reference.docx
+++ b/pandoc/temp/sample-reference.docx
@@ -16511,6 +16511,17 @@
     </w:p>
     <w:p>
       <w:pPr>
+        <w:pStyle w:val="Heading5"/>
+      </w:pPr>
+      <w:r>
+        <w:t xml:space="preserve">TIP:  </w:t>
+      </w:r>
+      <w:r>
+        <w:t>With SQL Server Big Data Clusters, existing SQL</w:t>
+      </w:r>
+    </w:p>
+    <w:p>
+      <w:pPr>
         <w:rPr>
           <w:rFonts w:cstheme="minorHAnsi"/>
         </w:rPr>
@@ -16813,6 +16824,9 @@
       </w:r>
     </w:p>
     <w:p>
+      <w:pPr>
+        <w:pStyle w:val="Heading4"/>
+      </w:pPr>
       <w:r>
         <w:t xml:space="preserve">Deploying </w:t>
       </w:r>
@@ -17037,7 +17051,15 @@
         <w:t>master pool</w:t>
       </w:r>
       <w:r>
-        <w:t xml:space="preserve"> is a special, singleton pool of SQL Server pods that can be either a singleton SQL Server or a SQL Server deployed as multiple instances in an Always On Availability Group for high availability and read scale out</w:t>
+        <w:t xml:space="preserve"> is a special, singleton pool of SQL Server pods that can be either a singleton SQL Server or a SQL Server deployed as multiple instances in an Always </w:t>
+      </w:r>
+      <w:proofErr w:type="gramStart"/>
+      <w:r>
+        <w:t>On</w:t>
+      </w:r>
+      <w:proofErr w:type="gramEnd"/>
+      <w:r>
+        <w:t xml:space="preserve"> Availability Group for high availability and read scale out</w:t>
       </w:r>
       <w:r>
         <w:t xml:space="preserve">. </w:t>
@@ -17653,7 +17675,15 @@
         <w:t xml:space="preserve"> </w:t>
       </w:r>
       <w:r>
-        <w:t>file systems such as HortonWorks, Cloudera, and Azure Blob Storage by using T-SQL to define an external table to represent HDFS data in SQL Server. Users or applications can run T-SQL queries that reference the external table as if it were a normal SQL Server table. When the query is executed, data from the external data source is retrieved</w:t>
+        <w:t xml:space="preserve">file systems such as </w:t>
+      </w:r>
+      <w:proofErr w:type="spellStart"/>
+      <w:r>
+        <w:t>HortonWorks</w:t>
+      </w:r>
+      <w:proofErr w:type="spellEnd"/>
+      <w:r>
+        <w:t>, Cloudera, and Azure Blob Storage by using T-SQL to define an external table to represent HDFS data in SQL Server. Users or applications can run T-SQL queries that reference the external table as if it were a normal SQL Server table. When the query is executed, data from the external data source is retrieved</w:t>
       </w:r>
       <w:r>
         <w:t xml:space="preserve"> </w:t>
@@ -19064,7 +19094,23 @@
         <w:t xml:space="preserve"> to ingest, store and prep, and train the data to produce models. </w:t>
       </w:r>
       <w:r>
-        <w:t xml:space="preserve">The experience is built on Jupyter, enabling data scientists and engineers to write Python, R, or Scala code with Intellisense and syntax highlighting before submitting the code as Spark jobs and viewing the results inline. </w:t>
+        <w:t xml:space="preserve">The experience is built on </w:t>
+      </w:r>
+      <w:proofErr w:type="spellStart"/>
+      <w:r>
+        <w:t>Jupyter</w:t>
+      </w:r>
+      <w:proofErr w:type="spellEnd"/>
+      <w:r>
+        <w:t xml:space="preserve">, enabling data scientists and engineers to write Python, R, or Scala code with </w:t>
+      </w:r>
+      <w:proofErr w:type="spellStart"/>
+      <w:r>
+        <w:t>Intellisense</w:t>
+      </w:r>
+      <w:proofErr w:type="spellEnd"/>
+      <w:r>
+        <w:t xml:space="preserve"> and syntax highlighting before submitting the code as Spark jobs and viewing the results inline. </w:t>
       </w:r>
     </w:p>
     <w:p>
@@ -19133,7 +19179,15 @@
     </w:p>
     <w:p>
       <w:r>
-        <w:t>Spark developers are also able to submit jobs as .jar files in the cluster and Spark applications from their common development environments in VSCode as well as Intelli</w:t>
+        <w:t xml:space="preserve">Spark developers are also able to submit jobs as .jar files in the cluster and Spark applications from their common development environments in </w:t>
+      </w:r>
+      <w:proofErr w:type="spellStart"/>
+      <w:r>
+        <w:t>VSCode</w:t>
+      </w:r>
+      <w:proofErr w:type="spellEnd"/>
+      <w:r>
+        <w:t xml:space="preserve"> as well as Intelli</w:t>
       </w:r>
       <w:r>
         <w:t>J</w:t>
@@ -19175,11 +19229,16 @@
         <w:t>With SQL Server Big Data Clusters, you</w:t>
       </w:r>
       <w:r>
-        <w:t xml:space="preserve"> can install any of the PyP</w:t>
+        <w:t xml:space="preserve"> can install any of the </w:t>
+      </w:r>
+      <w:proofErr w:type="spellStart"/>
+      <w:r>
+        <w:t>PyP</w:t>
       </w:r>
       <w:r>
         <w:t>I</w:t>
       </w:r>
+      <w:proofErr w:type="spellEnd"/>
       <w:r>
         <w:t xml:space="preserve"> packages locally to build </w:t>
       </w:r>
@@ -19228,9 +19287,11 @@
       <w:r>
         <w:t xml:space="preserve"> using </w:t>
       </w:r>
+      <w:proofErr w:type="spellStart"/>
       <w:r>
         <w:t>sqlmlutils</w:t>
       </w:r>
+      <w:proofErr w:type="spellEnd"/>
       <w:r>
         <w:t xml:space="preserve">, </w:t>
       </w:r>
@@ -19243,13 +19304,37 @@
         <w:t>N</w:t>
       </w:r>
       <w:r>
-        <w:t xml:space="preserve">ative support for Jupyter Books provides a collection of Jupyter Notebooks and Markdown files. </w:t>
+        <w:t xml:space="preserve">ative support for </w:t>
+      </w:r>
+      <w:proofErr w:type="spellStart"/>
+      <w:r>
+        <w:t>Jupyter</w:t>
+      </w:r>
+      <w:proofErr w:type="spellEnd"/>
+      <w:r>
+        <w:t xml:space="preserve"> Books provides a collection of </w:t>
+      </w:r>
+      <w:proofErr w:type="spellStart"/>
+      <w:r>
+        <w:t>Jupyter</w:t>
+      </w:r>
+      <w:proofErr w:type="spellEnd"/>
+      <w:r>
+        <w:t xml:space="preserve"> Notebooks and Markdown files. </w:t>
       </w:r>
       <w:r>
         <w:t>S</w:t>
       </w:r>
       <w:r>
-        <w:t xml:space="preserve">upported Jupyter books </w:t>
+        <w:t xml:space="preserve">upported </w:t>
+      </w:r>
+      <w:proofErr w:type="spellStart"/>
+      <w:r>
+        <w:t>Jupyter</w:t>
+      </w:r>
+      <w:proofErr w:type="spellEnd"/>
+      <w:r>
+        <w:t xml:space="preserve"> books </w:t>
       </w:r>
       <w:r>
         <w:t xml:space="preserve">can </w:t>
@@ -19350,9 +19435,11 @@
       <w:r>
         <w:t xml:space="preserve">Model lifecycle management with </w:t>
       </w:r>
+      <w:proofErr w:type="spellStart"/>
       <w:r>
         <w:t>MLFlow</w:t>
       </w:r>
+      <w:proofErr w:type="spellEnd"/>
       <w:r>
         <w:t xml:space="preserve"> and SQL Server</w:t>
       </w:r>
@@ -19451,9 +19538,11 @@
       </w:r>
     </w:p>
     <w:p>
+      <w:proofErr w:type="spellStart"/>
       <w:r>
         <w:t>MLFlow</w:t>
       </w:r>
+      <w:proofErr w:type="spellEnd"/>
       <w:r>
         <w:t xml:space="preserve">, an </w:t>
       </w:r>
@@ -19502,9 +19591,11 @@
       <w:r>
         <w:t xml:space="preserve"> introduced into </w:t>
       </w:r>
+      <w:proofErr w:type="spellStart"/>
       <w:r>
         <w:t>MLFlow</w:t>
       </w:r>
+      <w:proofErr w:type="spellEnd"/>
       <w:r>
         <w:t xml:space="preserve"> is the ability to store models into backend SQL Server as the model artifact store. </w:t>
       </w:r>
@@ -19639,9 +19730,11 @@
       <w:r>
         <w:t xml:space="preserve"> </w:t>
       </w:r>
+      <w:proofErr w:type="spellStart"/>
       <w:r>
         <w:t>varbinary</w:t>
       </w:r>
+      <w:proofErr w:type="spellEnd"/>
       <w:r>
         <w:t xml:space="preserve"> objects</w:t>
       </w:r>
@@ -19761,8 +19854,13 @@
         <w:t>/or</w:t>
       </w:r>
       <w:r>
-        <w:t xml:space="preserve"> in-memory columnstore</w:t>
-      </w:r>
+        <w:t xml:space="preserve"> in-memory </w:t>
+      </w:r>
+      <w:proofErr w:type="spellStart"/>
+      <w:r>
+        <w:t>columnstore</w:t>
+      </w:r>
+      <w:proofErr w:type="spellEnd"/>
       <w:r>
         <w:t>.</w:t>
       </w:r>
@@ -20242,7 +20340,7 @@
     </w:p>
     <w:p>
       <w:pPr>
-        <w:pStyle w:val="Heading3"/>
+        <w:pStyle w:val="Heading2"/>
       </w:pPr>
       <w:bookmarkStart w:id="23" w:name="_Toc23116416"/>
       <w:r>
@@ -20377,7 +20475,15 @@
         <w:t>F</w:t>
       </w:r>
       <w:r>
-        <w:t>acilitate model scalability and high performance. SQL Server enables caching with automatic, multiple TempDB files per instance in multi-core environments.</w:t>
+        <w:t xml:space="preserve">acilitate model scalability and high performance. SQL Server enables caching with automatic, multiple </w:t>
+      </w:r>
+      <w:proofErr w:type="spellStart"/>
+      <w:r>
+        <w:t>TempDB</w:t>
+      </w:r>
+      <w:proofErr w:type="spellEnd"/>
+      <w:r>
+        <w:t xml:space="preserve"> files per instance in multi-core environments.</w:t>
       </w:r>
     </w:p>
     <w:p>
@@ -20582,8 +20688,13 @@
         <w:t>:</w:t>
       </w:r>
       <w:r>
-        <w:t xml:space="preserve"> on-premises on a Kubernetes cluster deployed via a kubeadm</w:t>
-      </w:r>
+        <w:t xml:space="preserve"> on-premises on a Kubernetes cluster deployed via a </w:t>
+      </w:r>
+      <w:proofErr w:type="spellStart"/>
+      <w:r>
+        <w:t>kubeadm</w:t>
+      </w:r>
+      <w:proofErr w:type="spellEnd"/>
       <w:r>
         <w:t>, on a hosted</w:t>
       </w:r>
@@ -20672,7 +20783,15 @@
         <w:t>c</w:t>
       </w:r>
       <w:r>
-        <w:t>lusters. A REST API and the azdata command-line utility open options for automation of management tasks.</w:t>
+        <w:t xml:space="preserve">lusters. A REST API and the </w:t>
+      </w:r>
+      <w:proofErr w:type="spellStart"/>
+      <w:r>
+        <w:t>azdata</w:t>
+      </w:r>
+      <w:proofErr w:type="spellEnd"/>
+      <w:r>
+        <w:t xml:space="preserve"> command-line utility open options for automation of management tasks.</w:t>
       </w:r>
     </w:p>
     <w:p>
@@ -20718,7 +20837,15 @@
         <w:t>open-source components. Choose from a combination of command line tools</w:t>
       </w:r>
       <w:r>
-        <w:t xml:space="preserve"> (including azdata, </w:t>
+        <w:t xml:space="preserve"> (including </w:t>
+      </w:r>
+      <w:proofErr w:type="spellStart"/>
+      <w:r>
+        <w:t>azdata</w:t>
+      </w:r>
+      <w:proofErr w:type="spellEnd"/>
+      <w:r>
+        <w:t xml:space="preserve">, </w:t>
       </w:r>
       <w:r>
         <w:rPr>
@@ -20883,7 +21010,15 @@
         <w:t>ning</w:t>
       </w:r>
       <w:r>
-        <w:t xml:space="preserve"> Jupyter-compatible </w:t>
+        <w:t xml:space="preserve"> </w:t>
+      </w:r>
+      <w:proofErr w:type="spellStart"/>
+      <w:r>
+        <w:t>Jupyter</w:t>
+      </w:r>
+      <w:proofErr w:type="spellEnd"/>
+      <w:r>
+        <w:t xml:space="preserve">-compatible </w:t>
       </w:r>
       <w:r>
         <w:t>N</w:t>
@@ -20909,7 +21044,55 @@
     </w:p>
     <w:p>
       <w:r>
-        <w:t>All the nodes in the cluster run collectd for OS and application performance data collection and fluentd for log collection. Logs are collected to ElasticSearch and monitoring data to InfluxDB. Data collected into ElasticSearch is exposed through Kibana for powerful log analytics and the monitoring data collected into InfluxDB is rendered in the provided dashboards in Grafana.</w:t>
+        <w:t xml:space="preserve">All the nodes in the cluster run </w:t>
+      </w:r>
+      <w:proofErr w:type="spellStart"/>
+      <w:r>
+        <w:t>collectd</w:t>
+      </w:r>
+      <w:proofErr w:type="spellEnd"/>
+      <w:r>
+        <w:t xml:space="preserve"> for OS and application performance data collection and </w:t>
+      </w:r>
+      <w:proofErr w:type="spellStart"/>
+      <w:r>
+        <w:t>fluentd</w:t>
+      </w:r>
+      <w:proofErr w:type="spellEnd"/>
+      <w:r>
+        <w:t xml:space="preserve"> for log collection. Logs are collected to </w:t>
+      </w:r>
+      <w:proofErr w:type="spellStart"/>
+      <w:r>
+        <w:t>ElasticSearch</w:t>
+      </w:r>
+      <w:proofErr w:type="spellEnd"/>
+      <w:r>
+        <w:t xml:space="preserve"> and monitoring data to </w:t>
+      </w:r>
+      <w:proofErr w:type="spellStart"/>
+      <w:r>
+        <w:t>InfluxDB</w:t>
+      </w:r>
+      <w:proofErr w:type="spellEnd"/>
+      <w:r>
+        <w:t xml:space="preserve">. Data collected into </w:t>
+      </w:r>
+      <w:proofErr w:type="spellStart"/>
+      <w:r>
+        <w:t>ElasticSearch</w:t>
+      </w:r>
+      <w:proofErr w:type="spellEnd"/>
+      <w:r>
+        <w:t xml:space="preserve"> is exposed through Kibana for powerful log analytics and the monitoring data collected into </w:t>
+      </w:r>
+      <w:proofErr w:type="spellStart"/>
+      <w:r>
+        <w:t>InfluxDB</w:t>
+      </w:r>
+      <w:proofErr w:type="spellEnd"/>
+      <w:r>
+        <w:t xml:space="preserve"> is rendered in the provided dashboards in Grafana.</w:t>
       </w:r>
     </w:p>
     <w:p>
@@ -27845,7 +28028,7 @@
     <w:lsdException w:name="heading 2" w:semiHidden="1" w:uiPriority="9" w:unhideWhenUsed="1" w:qFormat="1"/>
     <w:lsdException w:name="heading 3" w:semiHidden="1" w:uiPriority="9" w:unhideWhenUsed="1" w:qFormat="1"/>
     <w:lsdException w:name="heading 4" w:semiHidden="1" w:uiPriority="1" w:unhideWhenUsed="1" w:qFormat="1"/>
-    <w:lsdException w:name="heading 5" w:uiPriority="9"/>
+    <w:lsdException w:name="heading 5" w:uiPriority="9" w:qFormat="1"/>
     <w:lsdException w:name="heading 6" w:uiPriority="9" w:qFormat="1"/>
     <w:lsdException w:name="heading 7" w:semiHidden="1" w:uiPriority="9" w:unhideWhenUsed="1" w:qFormat="1"/>
     <w:lsdException w:name="heading 8" w:semiHidden="1" w:uiPriority="9" w:unhideWhenUsed="1" w:qFormat="1"/>
@@ -28258,7 +28441,7 @@
     <w:link w:val="Heading2Char"/>
     <w:uiPriority w:val="9"/>
     <w:qFormat/>
-    <w:rsid w:val="00A31C83"/>
+    <w:rsid w:val="00224D97"/>
     <w:pPr>
       <w:keepNext/>
       <w:keepLines/>
@@ -28268,6 +28451,7 @@
     <w:rPr>
       <w:rFonts w:ascii="Open Sans SemiBold" w:eastAsiaTheme="majorEastAsia" w:hAnsi="Open Sans SemiBold" w:cs="Segoe UI Light"/>
       <w:bCs/>
+      <w:color w:val="0078D4" w:themeColor="accent1"/>
       <w:sz w:val="28"/>
       <w:szCs w:val="36"/>
     </w:rPr>
@@ -28301,7 +28485,7 @@
     <w:link w:val="Heading4Char"/>
     <w:uiPriority w:val="1"/>
     <w:qFormat/>
-    <w:rsid w:val="00BE0210"/>
+    <w:rsid w:val="00404A3A"/>
     <w:pPr>
       <w:keepNext/>
       <w:keepLines/>
@@ -28310,11 +28494,10 @@
     </w:pPr>
     <w:rPr>
       <w:rFonts w:ascii="Segoe Pro SemiLight" w:hAnsi="Segoe Pro SemiLight"/>
-      <w:b/>
       <w:bCs/>
       <w:i/>
       <w:iCs/>
-      <w:color w:val="000000"/>
+      <w:color w:val="00599E" w:themeColor="accent1" w:themeShade="BF"/>
       <w:szCs w:val="20"/>
     </w:rPr>
   </w:style>
@@ -28324,16 +28507,19 @@
     <w:next w:val="Normal"/>
     <w:link w:val="Heading5Char"/>
     <w:uiPriority w:val="9"/>
-    <w:rsid w:val="00BE0210"/>
+    <w:qFormat/>
+    <w:rsid w:val="006F2289"/>
     <w:pPr>
       <w:keepNext/>
       <w:keepLines/>
+      <w:shd w:val="clear" w:color="auto" w:fill="E4F3FC"/>
       <w:spacing w:before="40" w:after="0"/>
       <w:outlineLvl w:val="4"/>
     </w:pPr>
     <w:rPr>
       <w:rFonts w:asciiTheme="majorHAnsi" w:eastAsiaTheme="majorEastAsia" w:hAnsiTheme="majorHAnsi" w:cstheme="majorBidi"/>
-      <w:color w:val="00599E" w:themeColor="accent1" w:themeShade="BF"/>
+      <w:color w:val="000000" w:themeColor="text1"/>
+      <w:sz w:val="18"/>
     </w:rPr>
   </w:style>
   <w:style w:type="character" w:default="1" w:styleId="DefaultParagraphFont">
@@ -28415,10 +28601,11 @@
     <w:name w:val="Heading 2 Char"/>
     <w:link w:val="Heading2"/>
     <w:uiPriority w:val="9"/>
-    <w:rsid w:val="00A31C83"/>
+    <w:rsid w:val="00224D97"/>
     <w:rPr>
       <w:rFonts w:ascii="Open Sans SemiBold" w:eastAsiaTheme="majorEastAsia" w:hAnsi="Open Sans SemiBold" w:cs="Segoe UI Light"/>
       <w:bCs/>
+      <w:color w:val="0078D4" w:themeColor="accent1"/>
       <w:sz w:val="28"/>
       <w:szCs w:val="36"/>
     </w:rPr>
@@ -28967,14 +29154,13 @@
     <w:name w:val="Heading 4 Char"/>
     <w:link w:val="Heading4"/>
     <w:uiPriority w:val="1"/>
-    <w:rsid w:val="00BE0210"/>
+    <w:rsid w:val="00404A3A"/>
     <w:rPr>
       <w:rFonts w:ascii="Segoe Pro SemiLight" w:hAnsi="Segoe Pro SemiLight"/>
-      <w:b/>
       <w:bCs/>
       <w:i/>
       <w:iCs/>
-      <w:color w:val="000000"/>
+      <w:color w:val="00599E" w:themeColor="accent1" w:themeShade="BF"/>
     </w:rPr>
   </w:style>
   <w:style w:type="paragraph" w:styleId="Header">
@@ -29460,11 +29646,13 @@
     <w:basedOn w:val="DefaultParagraphFont"/>
     <w:link w:val="Heading5"/>
     <w:uiPriority w:val="9"/>
-    <w:rsid w:val="00BE0210"/>
+    <w:rsid w:val="006F2289"/>
     <w:rPr>
       <w:rFonts w:asciiTheme="majorHAnsi" w:eastAsiaTheme="majorEastAsia" w:hAnsiTheme="majorHAnsi" w:cstheme="majorBidi"/>
-      <w:color w:val="00599E" w:themeColor="accent1" w:themeShade="BF"/>
+      <w:color w:val="000000" w:themeColor="text1"/>
+      <w:sz w:val="18"/>
       <w:szCs w:val="22"/>
+      <w:shd w:val="clear" w:color="auto" w:fill="E4F3FC"/>
     </w:rPr>
   </w:style>
 </w:styles>
@@ -29672,6 +29860,15 @@
 </file>
 
 <file path=customXml/item1.xml><?xml version="1.0" encoding="utf-8"?>
+<?mso-contentType ?>
+<FormTemplates xmlns="http://schemas.microsoft.com/sharepoint/v3/contenttype/forms">
+  <Display>DocumentLibraryForm</Display>
+  <Edit>DocumentLibraryForm</Edit>
+  <New>DocumentLibraryForm</New>
+</FormTemplates>
+</file>
+
+<file path=customXml/item2.xml><?xml version="1.0" encoding="utf-8"?>
 <ct:contentTypeSchema xmlns:ct="http://schemas.microsoft.com/office/2006/metadata/contentType" xmlns:ma="http://schemas.microsoft.com/office/2006/metadata/properties/metaAttributes" ct:_="" ma:_="" ma:contentTypeName="Document" ma:contentTypeID="0x010100692588D602D9C74BA5C77B3B288401E9" ma:contentTypeVersion="4" ma:contentTypeDescription="Create a new document." ma:contentTypeScope="" ma:versionID="9a41f2504c6557e2a4178ec307b42c90">
   <xsd:schema xmlns:xsd="http://www.w3.org/2001/XMLSchema" xmlns:xs="http://www.w3.org/2001/XMLSchema" xmlns:p="http://schemas.microsoft.com/office/2006/metadata/properties" xmlns:ns2="875fc5bd-466e-432b-b593-c304bd4203b4" targetNamespace="http://schemas.microsoft.com/office/2006/metadata/properties" ma:root="true" ma:fieldsID="ed125be9e903a2fcc1fcd1c932c64e8b" ns2:_="">
     <xsd:import namespace="875fc5bd-466e-432b-b593-c304bd4203b4"/>
@@ -29817,26 +30014,25 @@
 </ct:contentTypeSchema>
 </file>
 
-<file path=customXml/item2.xml><?xml version="1.0" encoding="utf-8"?>
+<file path=customXml/item3.xml><?xml version="1.0" encoding="utf-8"?>
 <b:Sources xmlns:b="http://schemas.openxmlformats.org/officeDocument/2006/bibliography" xmlns="http://schemas.openxmlformats.org/officeDocument/2006/bibliography" SelectedStyle="\APASixthEditionOfficeOnline.xsl" StyleName="APA" Version="6"/>
 </file>
 
-<file path=customXml/item3.xml><?xml version="1.0" encoding="utf-8"?>
+<file path=customXml/item4.xml><?xml version="1.0" encoding="utf-8"?>
 <p:properties xmlns:p="http://schemas.microsoft.com/office/2006/metadata/properties" xmlns:xsi="http://www.w3.org/2001/XMLSchema-instance" xmlns:pc="http://schemas.microsoft.com/office/infopath/2007/PartnerControls">
   <documentManagement/>
 </p:properties>
 </file>
 
-<file path=customXml/item4.xml><?xml version="1.0" encoding="utf-8"?>
-<?mso-contentType ?>
-<FormTemplates xmlns="http://schemas.microsoft.com/sharepoint/v3/contenttype/forms">
-  <Display>DocumentLibraryForm</Display>
-  <Edit>DocumentLibraryForm</Edit>
-  <New>DocumentLibraryForm</New>
-</FormTemplates>
+<file path=customXml/itemProps1.xml><?xml version="1.0" encoding="utf-8"?>
+<ds:datastoreItem xmlns:ds="http://schemas.openxmlformats.org/officeDocument/2006/customXml" ds:itemID="{ACB8C4A0-BC41-4053-89D1-FCDE00DFCC9C}">
+  <ds:schemaRefs>
+    <ds:schemaRef ds:uri="http://schemas.microsoft.com/sharepoint/v3/contenttype/forms"/>
+  </ds:schemaRefs>
+</ds:datastoreItem>
 </file>
 
-<file path=customXml/itemProps1.xml><?xml version="1.0" encoding="utf-8"?>
+<file path=customXml/itemProps2.xml><?xml version="1.0" encoding="utf-8"?>
 <ds:datastoreItem xmlns:ds="http://schemas.openxmlformats.org/officeDocument/2006/customXml" ds:itemID="{11B225CE-F78C-41DB-BBCD-3F429E40C19F}">
   <ds:schemaRefs>
     <ds:schemaRef ds:uri="http://schemas.microsoft.com/office/2006/metadata/contentType"/>
@@ -29854,7 +30050,7 @@
 </ds:datastoreItem>
 </file>
 
-<file path=customXml/itemProps2.xml><?xml version="1.0" encoding="utf-8"?>
+<file path=customXml/itemProps3.xml><?xml version="1.0" encoding="utf-8"?>
 <ds:datastoreItem xmlns:ds="http://schemas.openxmlformats.org/officeDocument/2006/customXml" ds:itemID="{D27D09D9-ED5D-484D-B991-FC22D9F38246}">
   <ds:schemaRefs>
     <ds:schemaRef ds:uri="http://schemas.openxmlformats.org/officeDocument/2006/bibliography"/>
@@ -29862,19 +30058,11 @@
 </ds:datastoreItem>
 </file>
 
-<file path=customXml/itemProps3.xml><?xml version="1.0" encoding="utf-8"?>
+<file path=customXml/itemProps4.xml><?xml version="1.0" encoding="utf-8"?>
 <ds:datastoreItem xmlns:ds="http://schemas.openxmlformats.org/officeDocument/2006/customXml" ds:itemID="{188041B3-0DB8-49B7-AE00-60569D6FF971}">
   <ds:schemaRefs>
     <ds:schemaRef ds:uri="http://schemas.microsoft.com/office/2006/metadata/properties"/>
     <ds:schemaRef ds:uri="http://schemas.microsoft.com/office/infopath/2007/PartnerControls"/>
   </ds:schemaRefs>
 </ds:datastoreItem>
-</file>
-
-<file path=customXml/itemProps4.xml><?xml version="1.0" encoding="utf-8"?>
-<ds:datastoreItem xmlns:ds="http://schemas.openxmlformats.org/officeDocument/2006/customXml" ds:itemID="{ACB8C4A0-BC41-4053-89D1-FCDE00DFCC9C}">
-  <ds:schemaRefs>
-    <ds:schemaRef ds:uri="http://schemas.microsoft.com/sharepoint/v3/contenttype/forms"/>
-  </ds:schemaRefs>
-</ds:datastoreItem>
 </file>
</xml_diff>